<commit_message>
Final round of feedback incoming
</commit_message>
<xml_diff>
--- a/301 Investigative Studio.docx
+++ b/301 Investigative Studio.docx
@@ -5,11 +5,35 @@
     <w:p>
       <w:pPr>
         <w:pStyle w:val="Title"/>
-      </w:pPr>
-      <w:r>
         <w:rPr>
           <w:rStyle w:val="normaltextrun"/>
         </w:rPr>
+      </w:pPr>
+    </w:p>
+    <w:p>
+      <w:pPr>
+        <w:pStyle w:val="Title"/>
+        <w:rPr>
+          <w:rStyle w:val="normaltextrun"/>
+        </w:rPr>
+      </w:pPr>
+    </w:p>
+    <w:p>
+      <w:pPr>
+        <w:pStyle w:val="Title"/>
+        <w:rPr>
+          <w:rStyle w:val="normaltextrun"/>
+        </w:rPr>
+      </w:pPr>
+    </w:p>
+    <w:p>
+      <w:pPr>
+        <w:pStyle w:val="Title"/>
+      </w:pPr>
+      <w:r>
+        <w:rPr>
+          <w:rStyle w:val="normaltextrun"/>
+        </w:rPr>
         <w:t>CS</w:t>
       </w:r>
       <w:r>
@@ -79,8 +103,13 @@
       </w:r>
       <w:proofErr w:type="spellEnd"/>
       <w:r>
-        <w:t xml:space="preserve"> Yalda</w:t>
-      </w:r>
+        <w:t xml:space="preserve"> </w:t>
+      </w:r>
+      <w:proofErr w:type="spellStart"/>
+      <w:r>
+        <w:t>Yalda</w:t>
+      </w:r>
+      <w:proofErr w:type="spellEnd"/>
     </w:p>
     <w:p>
       <w:pPr>
@@ -138,6 +167,9 @@
         <w:p>
           <w:pPr>
             <w:pStyle w:val="TOC1"/>
+            <w:tabs>
+              <w:tab w:val="right" w:leader="dot" w:pos="9016"/>
+            </w:tabs>
             <w:rPr>
               <w:rFonts w:asciiTheme="minorHAnsi" w:eastAsiaTheme="minorEastAsia" w:hAnsiTheme="minorHAnsi" w:cstheme="minorBidi"/>
               <w:noProof/>
@@ -157,7 +189,7 @@
           <w:r>
             <w:fldChar w:fldCharType="separate"/>
           </w:r>
-          <w:hyperlink w:anchor="_Toc160803133" w:history="1">
+          <w:hyperlink w:anchor="_Toc161320919" w:history="1">
             <w:r>
               <w:rPr>
                 <w:rStyle w:val="Hyperlink"/>
@@ -186,7 +218,7 @@
                 <w:noProof/>
                 <w:webHidden/>
               </w:rPr>
-              <w:instrText xml:space="preserve"> PAGEREF _Toc160803133 \h </w:instrText>
+              <w:instrText xml:space="preserve"> PAGEREF _Toc161320919 \h </w:instrText>
             </w:r>
             <w:r>
               <w:rPr>
@@ -206,7 +238,7 @@
                 <w:noProof/>
                 <w:webHidden/>
               </w:rPr>
-              <w:t>3</w:t>
+              <w:t>2</w:t>
             </w:r>
             <w:r>
               <w:rPr>
@@ -220,6 +252,9 @@
         <w:p>
           <w:pPr>
             <w:pStyle w:val="TOC1"/>
+            <w:tabs>
+              <w:tab w:val="right" w:leader="dot" w:pos="9016"/>
+            </w:tabs>
             <w:rPr>
               <w:rFonts w:asciiTheme="minorHAnsi" w:eastAsiaTheme="minorEastAsia" w:hAnsiTheme="minorHAnsi" w:cstheme="minorBidi"/>
               <w:noProof/>
@@ -230,7 +265,7 @@
               <w14:ligatures w14:val="standardContextual"/>
             </w:rPr>
           </w:pPr>
-          <w:hyperlink w:anchor="_Toc160803134" w:history="1">
+          <w:hyperlink w:anchor="_Toc161320920" w:history="1">
             <w:r>
               <w:rPr>
                 <w:rStyle w:val="Hyperlink"/>
@@ -259,7 +294,7 @@
                 <w:noProof/>
                 <w:webHidden/>
               </w:rPr>
-              <w:instrText xml:space="preserve"> PAGEREF _Toc160803134 \h </w:instrText>
+              <w:instrText xml:space="preserve"> PAGEREF _Toc161320920 \h </w:instrText>
             </w:r>
             <w:r>
               <w:rPr>
@@ -279,7 +314,7 @@
                 <w:noProof/>
                 <w:webHidden/>
               </w:rPr>
-              <w:t>3</w:t>
+              <w:t>2</w:t>
             </w:r>
             <w:r>
               <w:rPr>
@@ -293,6 +328,9 @@
         <w:p>
           <w:pPr>
             <w:pStyle w:val="TOC1"/>
+            <w:tabs>
+              <w:tab w:val="right" w:leader="dot" w:pos="9016"/>
+            </w:tabs>
             <w:rPr>
               <w:rFonts w:asciiTheme="minorHAnsi" w:eastAsiaTheme="minorEastAsia" w:hAnsiTheme="minorHAnsi" w:cstheme="minorBidi"/>
               <w:noProof/>
@@ -303,7 +341,7 @@
               <w14:ligatures w14:val="standardContextual"/>
             </w:rPr>
           </w:pPr>
-          <w:hyperlink w:anchor="_Toc160803135" w:history="1">
+          <w:hyperlink w:anchor="_Toc161320921" w:history="1">
             <w:r>
               <w:rPr>
                 <w:rStyle w:val="Hyperlink"/>
@@ -330,7 +368,7 @@
                 <w:noProof/>
                 <w:webHidden/>
               </w:rPr>
-              <w:instrText xml:space="preserve"> PAGEREF _Toc160803135 \h </w:instrText>
+              <w:instrText xml:space="preserve"> PAGEREF _Toc161320921 \h </w:instrText>
             </w:r>
             <w:r>
               <w:rPr>
@@ -350,7 +388,7 @@
                 <w:noProof/>
                 <w:webHidden/>
               </w:rPr>
-              <w:t>4</w:t>
+              <w:t>3</w:t>
             </w:r>
             <w:r>
               <w:rPr>
@@ -364,6 +402,9 @@
         <w:p>
           <w:pPr>
             <w:pStyle w:val="TOC2"/>
+            <w:tabs>
+              <w:tab w:val="right" w:leader="dot" w:pos="9016"/>
+            </w:tabs>
             <w:rPr>
               <w:rFonts w:asciiTheme="minorHAnsi" w:eastAsiaTheme="minorEastAsia" w:hAnsiTheme="minorHAnsi" w:cstheme="minorBidi"/>
               <w:noProof/>
@@ -374,13 +415,13 @@
               <w14:ligatures w14:val="standardContextual"/>
             </w:rPr>
           </w:pPr>
-          <w:hyperlink w:anchor="_Toc160803136" w:history="1">
+          <w:hyperlink w:anchor="_Toc161320922" w:history="1">
             <w:r>
               <w:rPr>
                 <w:rStyle w:val="Hyperlink"/>
                 <w:noProof/>
               </w:rPr>
-              <w:t>Article 1: A Study for an Ideal Password Manager</w:t>
+              <w:t>Article 1: A Study for an Ideal Password Management System</w:t>
             </w:r>
             <w:r>
               <w:rPr>
@@ -401,7 +442,7 @@
                 <w:noProof/>
                 <w:webHidden/>
               </w:rPr>
-              <w:instrText xml:space="preserve"> PAGEREF _Toc160803136 \h </w:instrText>
+              <w:instrText xml:space="preserve"> PAGEREF _Toc161320922 \h </w:instrText>
             </w:r>
             <w:r>
               <w:rPr>
@@ -421,7 +462,7 @@
                 <w:noProof/>
                 <w:webHidden/>
               </w:rPr>
-              <w:t>4</w:t>
+              <w:t>3</w:t>
             </w:r>
             <w:r>
               <w:rPr>
@@ -435,6 +476,9 @@
         <w:p>
           <w:pPr>
             <w:pStyle w:val="TOC2"/>
+            <w:tabs>
+              <w:tab w:val="right" w:leader="dot" w:pos="9016"/>
+            </w:tabs>
             <w:rPr>
               <w:rFonts w:asciiTheme="minorHAnsi" w:eastAsiaTheme="minorEastAsia" w:hAnsiTheme="minorHAnsi" w:cstheme="minorBidi"/>
               <w:noProof/>
@@ -445,7 +489,7 @@
               <w14:ligatures w14:val="standardContextual"/>
             </w:rPr>
           </w:pPr>
-          <w:hyperlink w:anchor="_Toc160803137" w:history="1">
+          <w:hyperlink w:anchor="_Toc161320923" w:history="1">
             <w:r>
               <w:rPr>
                 <w:rStyle w:val="Hyperlink"/>
@@ -472,7 +516,7 @@
                 <w:noProof/>
                 <w:webHidden/>
               </w:rPr>
-              <w:instrText xml:space="preserve"> PAGEREF _Toc160803137 \h </w:instrText>
+              <w:instrText xml:space="preserve"> PAGEREF _Toc161320923 \h </w:instrText>
             </w:r>
             <w:r>
               <w:rPr>
@@ -492,7 +536,7 @@
                 <w:noProof/>
                 <w:webHidden/>
               </w:rPr>
-              <w:t>4</w:t>
+              <w:t>3</w:t>
             </w:r>
             <w:r>
               <w:rPr>
@@ -506,6 +550,9 @@
         <w:p>
           <w:pPr>
             <w:pStyle w:val="TOC2"/>
+            <w:tabs>
+              <w:tab w:val="right" w:leader="dot" w:pos="9016"/>
+            </w:tabs>
             <w:rPr>
               <w:rFonts w:asciiTheme="minorHAnsi" w:eastAsiaTheme="minorEastAsia" w:hAnsiTheme="minorHAnsi" w:cstheme="minorBidi"/>
               <w:noProof/>
@@ -516,7 +563,7 @@
               <w14:ligatures w14:val="standardContextual"/>
             </w:rPr>
           </w:pPr>
-          <w:hyperlink w:anchor="_Toc160803138" w:history="1">
+          <w:hyperlink w:anchor="_Toc161320924" w:history="1">
             <w:r>
               <w:rPr>
                 <w:rStyle w:val="Hyperlink"/>
@@ -543,7 +590,7 @@
                 <w:noProof/>
                 <w:webHidden/>
               </w:rPr>
-              <w:instrText xml:space="preserve"> PAGEREF _Toc160803138 \h </w:instrText>
+              <w:instrText xml:space="preserve"> PAGEREF _Toc161320924 \h </w:instrText>
             </w:r>
             <w:r>
               <w:rPr>
@@ -577,6 +624,9 @@
         <w:p>
           <w:pPr>
             <w:pStyle w:val="TOC2"/>
+            <w:tabs>
+              <w:tab w:val="right" w:leader="dot" w:pos="9016"/>
+            </w:tabs>
             <w:rPr>
               <w:rFonts w:asciiTheme="minorHAnsi" w:eastAsiaTheme="minorEastAsia" w:hAnsiTheme="minorHAnsi" w:cstheme="minorBidi"/>
               <w:noProof/>
@@ -587,7 +637,7 @@
               <w14:ligatures w14:val="standardContextual"/>
             </w:rPr>
           </w:pPr>
-          <w:hyperlink w:anchor="_Toc160803139" w:history="1">
+          <w:hyperlink w:anchor="_Toc161320925" w:history="1">
             <w:r>
               <w:rPr>
                 <w:rStyle w:val="Hyperlink"/>
@@ -614,7 +664,7 @@
                 <w:noProof/>
                 <w:webHidden/>
               </w:rPr>
-              <w:instrText xml:space="preserve"> PAGEREF _Toc160803139 \h </w:instrText>
+              <w:instrText xml:space="preserve"> PAGEREF _Toc161320925 \h </w:instrText>
             </w:r>
             <w:r>
               <w:rPr>
@@ -634,7 +684,7 @@
                 <w:noProof/>
                 <w:webHidden/>
               </w:rPr>
-              <w:t>5</w:t>
+              <w:t>4</w:t>
             </w:r>
             <w:r>
               <w:rPr>
@@ -648,6 +698,9 @@
         <w:p>
           <w:pPr>
             <w:pStyle w:val="TOC2"/>
+            <w:tabs>
+              <w:tab w:val="right" w:leader="dot" w:pos="9016"/>
+            </w:tabs>
             <w:rPr>
               <w:rFonts w:asciiTheme="minorHAnsi" w:eastAsiaTheme="minorEastAsia" w:hAnsiTheme="minorHAnsi" w:cstheme="minorBidi"/>
               <w:noProof/>
@@ -658,13 +711,13 @@
               <w14:ligatures w14:val="standardContextual"/>
             </w:rPr>
           </w:pPr>
-          <w:hyperlink w:anchor="_Toc160803140" w:history="1">
+          <w:hyperlink w:anchor="_Toc161320926" w:history="1">
             <w:r>
               <w:rPr>
                 <w:rStyle w:val="Hyperlink"/>
                 <w:noProof/>
               </w:rPr>
-              <w:t>Article 5:</w:t>
+              <w:t>Article 5: Revisiting Security Vulnerabilities in Commercial Password Managers</w:t>
             </w:r>
             <w:r>
               <w:rPr>
@@ -685,7 +738,7 @@
                 <w:noProof/>
                 <w:webHidden/>
               </w:rPr>
-              <w:instrText xml:space="preserve"> PAGEREF _Toc160803140 \h </w:instrText>
+              <w:instrText xml:space="preserve"> PAGEREF _Toc161320926 \h </w:instrText>
             </w:r>
             <w:r>
               <w:rPr>
@@ -705,7 +758,7 @@
                 <w:noProof/>
                 <w:webHidden/>
               </w:rPr>
-              <w:t>5</w:t>
+              <w:t>4</w:t>
             </w:r>
             <w:r>
               <w:rPr>
@@ -718,7 +771,10 @@
         </w:p>
         <w:p>
           <w:pPr>
-            <w:pStyle w:val="TOC1"/>
+            <w:pStyle w:val="TOC2"/>
+            <w:tabs>
+              <w:tab w:val="right" w:leader="dot" w:pos="9016"/>
+            </w:tabs>
             <w:rPr>
               <w:rFonts w:asciiTheme="minorHAnsi" w:eastAsiaTheme="minorEastAsia" w:hAnsiTheme="minorHAnsi" w:cstheme="minorBidi"/>
               <w:noProof/>
@@ -729,15 +785,13 @@
               <w14:ligatures w14:val="standardContextual"/>
             </w:rPr>
           </w:pPr>
-          <w:hyperlink w:anchor="_Toc160803141" w:history="1">
+          <w:hyperlink w:anchor="_Toc161320927" w:history="1">
             <w:r>
               <w:rPr>
                 <w:rStyle w:val="Hyperlink"/>
                 <w:noProof/>
-                <w:bdr w:val="single" w:sz="2" w:space="0" w:color="E3E3E3" w:frame="1"/>
-                <w:lang w:val="en-NZ"/>
-              </w:rPr>
-              <w:t>Research Question(s) or Problem Definition:</w:t>
+              </w:rPr>
+              <w:t>Summary:</w:t>
             </w:r>
             <w:r>
               <w:rPr>
@@ -758,7 +812,7 @@
                 <w:noProof/>
                 <w:webHidden/>
               </w:rPr>
-              <w:instrText xml:space="preserve"> PAGEREF _Toc160803141 \h </w:instrText>
+              <w:instrText xml:space="preserve"> PAGEREF _Toc161320927 \h </w:instrText>
             </w:r>
             <w:r>
               <w:rPr>
@@ -778,7 +832,7 @@
                 <w:noProof/>
                 <w:webHidden/>
               </w:rPr>
-              <w:t>6</w:t>
+              <w:t>5</w:t>
             </w:r>
             <w:r>
               <w:rPr>
@@ -792,6 +846,9 @@
         <w:p>
           <w:pPr>
             <w:pStyle w:val="TOC1"/>
+            <w:tabs>
+              <w:tab w:val="right" w:leader="dot" w:pos="9016"/>
+            </w:tabs>
             <w:rPr>
               <w:rFonts w:asciiTheme="minorHAnsi" w:eastAsiaTheme="minorEastAsia" w:hAnsiTheme="minorHAnsi" w:cstheme="minorBidi"/>
               <w:noProof/>
@@ -802,7 +859,7 @@
               <w14:ligatures w14:val="standardContextual"/>
             </w:rPr>
           </w:pPr>
-          <w:hyperlink w:anchor="_Toc160803142" w:history="1">
+          <w:hyperlink w:anchor="_Toc161320928" w:history="1">
             <w:r>
               <w:rPr>
                 <w:rStyle w:val="Hyperlink"/>
@@ -810,7 +867,7 @@
                 <w:bdr w:val="single" w:sz="2" w:space="0" w:color="E3E3E3" w:frame="1"/>
                 <w:lang w:val="en-NZ"/>
               </w:rPr>
-              <w:t>Changes to be Made and Tools:</w:t>
+              <w:t>Research Question:</w:t>
             </w:r>
             <w:r>
               <w:rPr>
@@ -831,7 +888,7 @@
                 <w:noProof/>
                 <w:webHidden/>
               </w:rPr>
-              <w:instrText xml:space="preserve"> PAGEREF _Toc160803142 \h </w:instrText>
+              <w:instrText xml:space="preserve"> PAGEREF _Toc161320928 \h </w:instrText>
             </w:r>
             <w:r>
               <w:rPr>
@@ -864,7 +921,10 @@
         </w:p>
         <w:p>
           <w:pPr>
-            <w:pStyle w:val="TOC2"/>
+            <w:pStyle w:val="TOC1"/>
+            <w:tabs>
+              <w:tab w:val="right" w:leader="dot" w:pos="9016"/>
+            </w:tabs>
             <w:rPr>
               <w:rFonts w:asciiTheme="minorHAnsi" w:eastAsiaTheme="minorEastAsia" w:hAnsiTheme="minorHAnsi" w:cstheme="minorBidi"/>
               <w:noProof/>
@@ -875,14 +935,15 @@
               <w14:ligatures w14:val="standardContextual"/>
             </w:rPr>
           </w:pPr>
-          <w:hyperlink w:anchor="_Toc160803143" w:history="1">
+          <w:hyperlink w:anchor="_Toc161320929" w:history="1">
             <w:r>
               <w:rPr>
                 <w:rStyle w:val="Hyperlink"/>
                 <w:noProof/>
-                <w:lang w:eastAsia="en-US"/>
-              </w:rPr>
-              <w:t>New Features:</w:t>
+                <w:bdr w:val="single" w:sz="2" w:space="0" w:color="E3E3E3" w:frame="1"/>
+                <w:lang w:val="en-NZ"/>
+              </w:rPr>
+              <w:t>Changes to be Made:</w:t>
             </w:r>
             <w:r>
               <w:rPr>
@@ -903,7 +964,7 @@
                 <w:noProof/>
                 <w:webHidden/>
               </w:rPr>
-              <w:instrText xml:space="preserve"> PAGEREF _Toc160803143 \h </w:instrText>
+              <w:instrText xml:space="preserve"> PAGEREF _Toc161320929 \h </w:instrText>
             </w:r>
             <w:r>
               <w:rPr>
@@ -937,6 +998,9 @@
         <w:p>
           <w:pPr>
             <w:pStyle w:val="TOC2"/>
+            <w:tabs>
+              <w:tab w:val="right" w:leader="dot" w:pos="9016"/>
+            </w:tabs>
             <w:rPr>
               <w:rFonts w:asciiTheme="minorHAnsi" w:eastAsiaTheme="minorEastAsia" w:hAnsiTheme="minorHAnsi" w:cstheme="minorBidi"/>
               <w:noProof/>
@@ -947,14 +1011,14 @@
               <w14:ligatures w14:val="standardContextual"/>
             </w:rPr>
           </w:pPr>
-          <w:hyperlink w:anchor="_Toc160803144" w:history="1">
+          <w:hyperlink w:anchor="_Toc161320930" w:history="1">
             <w:r>
               <w:rPr>
                 <w:rStyle w:val="Hyperlink"/>
                 <w:noProof/>
                 <w:lang w:eastAsia="en-US"/>
               </w:rPr>
-              <w:t>Improvements:</w:t>
+              <w:t>New Features:</w:t>
             </w:r>
             <w:r>
               <w:rPr>
@@ -975,7 +1039,7 @@
                 <w:noProof/>
                 <w:webHidden/>
               </w:rPr>
-              <w:instrText xml:space="preserve"> PAGEREF _Toc160803144 \h </w:instrText>
+              <w:instrText xml:space="preserve"> PAGEREF _Toc161320930 \h </w:instrText>
             </w:r>
             <w:r>
               <w:rPr>
@@ -1008,7 +1072,10 @@
         </w:p>
         <w:p>
           <w:pPr>
-            <w:pStyle w:val="TOC1"/>
+            <w:pStyle w:val="TOC2"/>
+            <w:tabs>
+              <w:tab w:val="right" w:leader="dot" w:pos="9016"/>
+            </w:tabs>
             <w:rPr>
               <w:rFonts w:asciiTheme="minorHAnsi" w:eastAsiaTheme="minorEastAsia" w:hAnsiTheme="minorHAnsi" w:cstheme="minorBidi"/>
               <w:noProof/>
@@ -1019,15 +1086,14 @@
               <w14:ligatures w14:val="standardContextual"/>
             </w:rPr>
           </w:pPr>
-          <w:hyperlink w:anchor="_Toc160803145" w:history="1">
+          <w:hyperlink w:anchor="_Toc161320931" w:history="1">
             <w:r>
               <w:rPr>
                 <w:rStyle w:val="Hyperlink"/>
                 <w:noProof/>
-                <w:bdr w:val="single" w:sz="2" w:space="0" w:color="E3E3E3" w:frame="1"/>
-                <w:lang w:val="en-NZ"/>
-              </w:rPr>
-              <w:t>Schedule for Implementation/Timeline:</w:t>
+                <w:lang w:eastAsia="en-US"/>
+              </w:rPr>
+              <w:t>Improvements:</w:t>
             </w:r>
             <w:r>
               <w:rPr>
@@ -1048,7 +1114,7 @@
                 <w:noProof/>
                 <w:webHidden/>
               </w:rPr>
-              <w:instrText xml:space="preserve"> PAGEREF _Toc160803145 \h </w:instrText>
+              <w:instrText xml:space="preserve"> PAGEREF _Toc161320931 \h </w:instrText>
             </w:r>
             <w:r>
               <w:rPr>
@@ -1068,7 +1134,7 @@
                 <w:noProof/>
                 <w:webHidden/>
               </w:rPr>
-              <w:t>6</w:t>
+              <w:t>7</w:t>
             </w:r>
             <w:r>
               <w:rPr>
@@ -1082,6 +1148,9 @@
         <w:p>
           <w:pPr>
             <w:pStyle w:val="TOC1"/>
+            <w:tabs>
+              <w:tab w:val="right" w:leader="dot" w:pos="9016"/>
+            </w:tabs>
             <w:rPr>
               <w:rFonts w:asciiTheme="minorHAnsi" w:eastAsiaTheme="minorEastAsia" w:hAnsiTheme="minorHAnsi" w:cstheme="minorBidi"/>
               <w:noProof/>
@@ -1092,7 +1161,7 @@
               <w14:ligatures w14:val="standardContextual"/>
             </w:rPr>
           </w:pPr>
-          <w:hyperlink w:anchor="_Toc160803146" w:history="1">
+          <w:hyperlink w:anchor="_Toc161320932" w:history="1">
             <w:r>
               <w:rPr>
                 <w:rStyle w:val="Hyperlink"/>
@@ -1100,7 +1169,7 @@
                 <w:bdr w:val="single" w:sz="2" w:space="0" w:color="E3E3E3" w:frame="1"/>
                 <w:lang w:val="en-NZ"/>
               </w:rPr>
-              <w:t>Conclusion:</w:t>
+              <w:t>Schedule for Implementation/Timeline:</w:t>
             </w:r>
             <w:r>
               <w:rPr>
@@ -1121,7 +1190,7 @@
                 <w:noProof/>
                 <w:webHidden/>
               </w:rPr>
-              <w:instrText xml:space="preserve"> PAGEREF _Toc160803146 \h </w:instrText>
+              <w:instrText xml:space="preserve"> PAGEREF _Toc161320932 \h </w:instrText>
             </w:r>
             <w:r>
               <w:rPr>
@@ -1141,7 +1210,7 @@
                 <w:noProof/>
                 <w:webHidden/>
               </w:rPr>
-              <w:t>7</w:t>
+              <w:t>8</w:t>
             </w:r>
             <w:r>
               <w:rPr>
@@ -1155,6 +1224,9 @@
         <w:p>
           <w:pPr>
             <w:pStyle w:val="TOC1"/>
+            <w:tabs>
+              <w:tab w:val="right" w:leader="dot" w:pos="9016"/>
+            </w:tabs>
             <w:rPr>
               <w:rFonts w:asciiTheme="minorHAnsi" w:eastAsiaTheme="minorEastAsia" w:hAnsiTheme="minorHAnsi" w:cstheme="minorBidi"/>
               <w:noProof/>
@@ -1165,14 +1237,14 @@
               <w14:ligatures w14:val="standardContextual"/>
             </w:rPr>
           </w:pPr>
-          <w:hyperlink w:anchor="_Toc160803147" w:history="1">
+          <w:hyperlink w:anchor="_Toc161320933" w:history="1">
             <w:r>
               <w:rPr>
                 <w:rStyle w:val="Hyperlink"/>
                 <w:noProof/>
                 <w:lang w:val="en-NZ"/>
               </w:rPr>
-              <w:t>Notes (For personal use)</w:t>
+              <w:t>Tools:</w:t>
             </w:r>
             <w:r>
               <w:rPr>
@@ -1193,7 +1265,7 @@
                 <w:noProof/>
                 <w:webHidden/>
               </w:rPr>
-              <w:instrText xml:space="preserve"> PAGEREF _Toc160803147 \h </w:instrText>
+              <w:instrText xml:space="preserve"> PAGEREF _Toc161320933 \h </w:instrText>
             </w:r>
             <w:r>
               <w:rPr>
@@ -1227,6 +1299,9 @@
         <w:p>
           <w:pPr>
             <w:pStyle w:val="TOC2"/>
+            <w:tabs>
+              <w:tab w:val="right" w:leader="dot" w:pos="9016"/>
+            </w:tabs>
             <w:rPr>
               <w:rFonts w:asciiTheme="minorHAnsi" w:eastAsiaTheme="minorEastAsia" w:hAnsiTheme="minorHAnsi" w:cstheme="minorBidi"/>
               <w:noProof/>
@@ -1237,14 +1312,163 @@
               <w14:ligatures w14:val="standardContextual"/>
             </w:rPr>
           </w:pPr>
-          <w:hyperlink w:anchor="_Toc160803148" w:history="1">
+          <w:hyperlink w:anchor="_Toc161320934" w:history="1">
             <w:r>
               <w:rPr>
                 <w:rStyle w:val="Hyperlink"/>
                 <w:noProof/>
+              </w:rPr>
+              <w:t>GitHub:</w:t>
+            </w:r>
+            <w:r>
+              <w:rPr>
+                <w:noProof/>
+                <w:webHidden/>
+              </w:rPr>
+              <w:tab/>
+            </w:r>
+            <w:r>
+              <w:rPr>
+                <w:noProof/>
+                <w:webHidden/>
+              </w:rPr>
+              <w:fldChar w:fldCharType="begin"/>
+            </w:r>
+            <w:r>
+              <w:rPr>
+                <w:noProof/>
+                <w:webHidden/>
+              </w:rPr>
+              <w:instrText xml:space="preserve"> PAGEREF _Toc161320934 \h </w:instrText>
+            </w:r>
+            <w:r>
+              <w:rPr>
+                <w:noProof/>
+                <w:webHidden/>
+              </w:rPr>
+            </w:r>
+            <w:r>
+              <w:rPr>
+                <w:noProof/>
+                <w:webHidden/>
+              </w:rPr>
+              <w:fldChar w:fldCharType="separate"/>
+            </w:r>
+            <w:r>
+              <w:rPr>
+                <w:noProof/>
+                <w:webHidden/>
+              </w:rPr>
+              <w:t>8</w:t>
+            </w:r>
+            <w:r>
+              <w:rPr>
+                <w:noProof/>
+                <w:webHidden/>
+              </w:rPr>
+              <w:fldChar w:fldCharType="end"/>
+            </w:r>
+          </w:hyperlink>
+        </w:p>
+        <w:p>
+          <w:pPr>
+            <w:pStyle w:val="TOC2"/>
+            <w:tabs>
+              <w:tab w:val="right" w:leader="dot" w:pos="9016"/>
+            </w:tabs>
+            <w:rPr>
+              <w:rFonts w:asciiTheme="minorHAnsi" w:eastAsiaTheme="minorEastAsia" w:hAnsiTheme="minorHAnsi" w:cstheme="minorBidi"/>
+              <w:noProof/>
+              <w:kern w:val="2"/>
+              <w:sz w:val="22"/>
+              <w:szCs w:val="22"/>
+              <w:lang w:val="en-US" w:eastAsia="en-US"/>
+              <w14:ligatures w14:val="standardContextual"/>
+            </w:rPr>
+          </w:pPr>
+          <w:hyperlink w:anchor="_Toc161320935" w:history="1">
+            <w:r>
+              <w:rPr>
+                <w:rStyle w:val="Hyperlink"/>
+                <w:noProof/>
+              </w:rPr>
+              <w:t>Trello:</w:t>
+            </w:r>
+            <w:r>
+              <w:rPr>
+                <w:noProof/>
+                <w:webHidden/>
+              </w:rPr>
+              <w:tab/>
+            </w:r>
+            <w:r>
+              <w:rPr>
+                <w:noProof/>
+                <w:webHidden/>
+              </w:rPr>
+              <w:fldChar w:fldCharType="begin"/>
+            </w:r>
+            <w:r>
+              <w:rPr>
+                <w:noProof/>
+                <w:webHidden/>
+              </w:rPr>
+              <w:instrText xml:space="preserve"> PAGEREF _Toc161320935 \h </w:instrText>
+            </w:r>
+            <w:r>
+              <w:rPr>
+                <w:noProof/>
+                <w:webHidden/>
+              </w:rPr>
+            </w:r>
+            <w:r>
+              <w:rPr>
+                <w:noProof/>
+                <w:webHidden/>
+              </w:rPr>
+              <w:fldChar w:fldCharType="separate"/>
+            </w:r>
+            <w:r>
+              <w:rPr>
+                <w:noProof/>
+                <w:webHidden/>
+              </w:rPr>
+              <w:t>8</w:t>
+            </w:r>
+            <w:r>
+              <w:rPr>
+                <w:noProof/>
+                <w:webHidden/>
+              </w:rPr>
+              <w:fldChar w:fldCharType="end"/>
+            </w:r>
+          </w:hyperlink>
+        </w:p>
+        <w:p>
+          <w:pPr>
+            <w:pStyle w:val="TOC1"/>
+            <w:tabs>
+              <w:tab w:val="right" w:leader="dot" w:pos="9016"/>
+            </w:tabs>
+            <w:rPr>
+              <w:rFonts w:asciiTheme="minorHAnsi" w:eastAsiaTheme="minorEastAsia" w:hAnsiTheme="minorHAnsi" w:cstheme="minorBidi"/>
+              <w:noProof/>
+              <w:kern w:val="2"/>
+              <w:sz w:val="22"/>
+              <w:szCs w:val="22"/>
+              <w:lang w:val="en-US" w:eastAsia="en-US"/>
+              <w14:ligatures w14:val="standardContextual"/>
+            </w:rPr>
+          </w:pPr>
+          <w:hyperlink w:anchor="_Toc161320936" w:history="1">
+            <w:r>
+              <w:rPr>
+                <w:rStyle w:val="Hyperlink"/>
+                <w:noProof/>
+                <w:bdr w:val="single" w:sz="2" w:space="0" w:color="E3E3E3" w:frame="1"/>
                 <w:lang w:val="en-NZ"/>
               </w:rPr>
-              <w:t>Structure</w:t>
+              <w:t>Conclusion:</w:t>
             </w:r>
             <w:r>
               <w:rPr>
@@ -1265,7 +1489,7 @@
                 <w:noProof/>
                 <w:webHidden/>
               </w:rPr>
-              <w:instrText xml:space="preserve"> PAGEREF _Toc160803148 \h </w:instrText>
+              <w:instrText xml:space="preserve"> PAGEREF _Toc161320936 \h </w:instrText>
             </w:r>
             <w:r>
               <w:rPr>
@@ -1285,7 +1509,157 @@
                 <w:noProof/>
                 <w:webHidden/>
               </w:rPr>
-              <w:t>8</w:t>
+              <w:t>9</w:t>
+            </w:r>
+            <w:r>
+              <w:rPr>
+                <w:noProof/>
+                <w:webHidden/>
+              </w:rPr>
+              <w:fldChar w:fldCharType="end"/>
+            </w:r>
+          </w:hyperlink>
+        </w:p>
+        <w:p>
+          <w:pPr>
+            <w:pStyle w:val="TOC1"/>
+            <w:tabs>
+              <w:tab w:val="right" w:leader="dot" w:pos="9016"/>
+            </w:tabs>
+            <w:rPr>
+              <w:rFonts w:asciiTheme="minorHAnsi" w:eastAsiaTheme="minorEastAsia" w:hAnsiTheme="minorHAnsi" w:cstheme="minorBidi"/>
+              <w:noProof/>
+              <w:kern w:val="2"/>
+              <w:sz w:val="22"/>
+              <w:szCs w:val="22"/>
+              <w:lang w:val="en-US" w:eastAsia="en-US"/>
+              <w14:ligatures w14:val="standardContextual"/>
+            </w:rPr>
+          </w:pPr>
+          <w:hyperlink w:anchor="_Toc161320937" w:history="1">
+            <w:r>
+              <w:rPr>
+                <w:rStyle w:val="Hyperlink"/>
+                <w:noProof/>
+                <w:lang w:val="en-NZ"/>
+              </w:rPr>
+              <w:t>References</w:t>
+            </w:r>
+            <w:r>
+              <w:rPr>
+                <w:noProof/>
+                <w:webHidden/>
+              </w:rPr>
+              <w:tab/>
+            </w:r>
+            <w:r>
+              <w:rPr>
+                <w:noProof/>
+                <w:webHidden/>
+              </w:rPr>
+              <w:fldChar w:fldCharType="begin"/>
+            </w:r>
+            <w:r>
+              <w:rPr>
+                <w:noProof/>
+                <w:webHidden/>
+              </w:rPr>
+              <w:instrText xml:space="preserve"> PAGEREF _Toc161320937 \h </w:instrText>
+            </w:r>
+            <w:r>
+              <w:rPr>
+                <w:noProof/>
+                <w:webHidden/>
+              </w:rPr>
+            </w:r>
+            <w:r>
+              <w:rPr>
+                <w:noProof/>
+                <w:webHidden/>
+              </w:rPr>
+              <w:fldChar w:fldCharType="separate"/>
+            </w:r>
+            <w:r>
+              <w:rPr>
+                <w:noProof/>
+                <w:webHidden/>
+              </w:rPr>
+              <w:t>10</w:t>
+            </w:r>
+            <w:r>
+              <w:rPr>
+                <w:noProof/>
+                <w:webHidden/>
+              </w:rPr>
+              <w:fldChar w:fldCharType="end"/>
+            </w:r>
+          </w:hyperlink>
+        </w:p>
+        <w:p>
+          <w:pPr>
+            <w:pStyle w:val="TOC1"/>
+            <w:tabs>
+              <w:tab w:val="right" w:leader="dot" w:pos="9016"/>
+            </w:tabs>
+            <w:rPr>
+              <w:rFonts w:asciiTheme="minorHAnsi" w:eastAsiaTheme="minorEastAsia" w:hAnsiTheme="minorHAnsi" w:cstheme="minorBidi"/>
+              <w:noProof/>
+              <w:kern w:val="2"/>
+              <w:sz w:val="22"/>
+              <w:szCs w:val="22"/>
+              <w:lang w:val="en-US" w:eastAsia="en-US"/>
+              <w14:ligatures w14:val="standardContextual"/>
+            </w:rPr>
+          </w:pPr>
+          <w:hyperlink w:anchor="_Toc161320938" w:history="1">
+            <w:r>
+              <w:rPr>
+                <w:rStyle w:val="Hyperlink"/>
+                <w:noProof/>
+                <w:lang w:val="en-NZ"/>
+              </w:rPr>
+              <w:t>Notes (For personal use)</w:t>
+            </w:r>
+            <w:r>
+              <w:rPr>
+                <w:noProof/>
+                <w:webHidden/>
+              </w:rPr>
+              <w:tab/>
+            </w:r>
+            <w:r>
+              <w:rPr>
+                <w:noProof/>
+                <w:webHidden/>
+              </w:rPr>
+              <w:fldChar w:fldCharType="begin"/>
+            </w:r>
+            <w:r>
+              <w:rPr>
+                <w:noProof/>
+                <w:webHidden/>
+              </w:rPr>
+              <w:instrText xml:space="preserve"> PAGEREF _Toc161320938 \h </w:instrText>
+            </w:r>
+            <w:r>
+              <w:rPr>
+                <w:noProof/>
+                <w:webHidden/>
+              </w:rPr>
+            </w:r>
+            <w:r>
+              <w:rPr>
+                <w:noProof/>
+                <w:webHidden/>
+              </w:rPr>
+              <w:fldChar w:fldCharType="separate"/>
+            </w:r>
+            <w:r>
+              <w:rPr>
+                <w:noProof/>
+                <w:webHidden/>
+              </w:rPr>
+              <w:t>10</w:t>
             </w:r>
             <w:r>
               <w:rPr>
@@ -1335,7 +1709,7 @@
           <w:lang w:val="en-NZ"/>
         </w:rPr>
       </w:pPr>
-      <w:bookmarkStart w:id="0" w:name="_Toc160803133"/>
+      <w:bookmarkStart w:id="0" w:name="_Toc161320919"/>
       <w:r>
         <w:rPr>
           <w:bdr w:val="single" w:sz="2" w:space="0" w:color="E3E3E3" w:frame="1"/>
@@ -1708,7 +2082,7 @@
           <w:lang w:val="en-NZ"/>
         </w:rPr>
       </w:pPr>
-      <w:bookmarkStart w:id="1" w:name="_Toc160803134"/>
+      <w:bookmarkStart w:id="1" w:name="_Toc161320920"/>
       <w:r>
         <w:rPr>
           <w:bdr w:val="single" w:sz="2" w:space="0" w:color="E3E3E3" w:frame="1"/>
@@ -1807,7 +2181,21 @@
         <w:rPr>
           <w:rStyle w:val="normaltextrun"/>
         </w:rPr>
-        <w:t xml:space="preserve"> called ‘Dashlane’ </w:t>
+        <w:t xml:space="preserve"> called ‘</w:t>
+      </w:r>
+      <w:proofErr w:type="spellStart"/>
+      <w:r>
+        <w:rPr>
+          <w:rStyle w:val="normaltextrun"/>
+        </w:rPr>
+        <w:t>Dashlane</w:t>
+      </w:r>
+      <w:proofErr w:type="spellEnd"/>
+      <w:r>
+        <w:rPr>
+          <w:rStyle w:val="normaltextrun"/>
+        </w:rPr>
+        <w:t xml:space="preserve">’ </w:t>
       </w:r>
       <w:r>
         <w:rPr>
@@ -1816,6 +2204,7 @@
         </w:rPr>
         <w:t>(</w:t>
       </w:r>
+      <w:proofErr w:type="spellStart"/>
       <w:r>
         <w:rPr>
           <w:i/>
@@ -1823,13 +2212,23 @@
           <w:sz w:val="20"/>
           <w:szCs w:val="20"/>
         </w:rPr>
-        <w:t>Dashlane password manager</w:t>
-      </w:r>
-      <w:r>
-        <w:rPr>
+        <w:t>Dashlane</w:t>
+      </w:r>
+      <w:proofErr w:type="spellEnd"/>
+      <w:r>
+        <w:rPr>
+          <w:i/>
+          <w:iCs/>
           <w:sz w:val="20"/>
           <w:szCs w:val="20"/>
         </w:rPr>
+        <w:t xml:space="preserve"> password manager</w:t>
+      </w:r>
+      <w:r>
+        <w:rPr>
+          <w:sz w:val="20"/>
+          <w:szCs w:val="20"/>
+        </w:rPr>
         <w:t xml:space="preserve"> 2024)</w:t>
       </w:r>
       <w:r>
@@ -1851,15 +2250,7 @@
         <w:t xml:space="preserve">to primarily use browser-based password managers, which as stated before, are not secure. </w:t>
       </w:r>
       <w:r>
-        <w:t xml:space="preserve">This leaves </w:t>
-      </w:r>
-      <w:proofErr w:type="gramStart"/>
-      <w:r>
-        <w:t>a large number of</w:t>
-      </w:r>
-      <w:proofErr w:type="gramEnd"/>
-      <w:r>
-        <w:t xml:space="preserve"> users online vulnerable to their private information being stolen. </w:t>
+        <w:t xml:space="preserve">This leaves a large number of users online vulnerable to their private information being stolen. </w:t>
       </w:r>
       <w:r>
         <w:t>Master</w:t>
@@ -1916,7 +2307,7 @@
       <w:pPr>
         <w:pStyle w:val="Heading1"/>
       </w:pPr>
-      <w:bookmarkStart w:id="2" w:name="_Toc160803135"/>
+      <w:bookmarkStart w:id="2" w:name="_Toc161320921"/>
       <w:r>
         <w:rPr>
           <w:rStyle w:val="normaltextrun"/>
@@ -1935,11 +2326,8 @@
     <w:p>
       <w:pPr>
         <w:pStyle w:val="Heading2"/>
-        <w:rPr>
-          <w:lang w:val="en-US"/>
-        </w:rPr>
-      </w:pPr>
-      <w:bookmarkStart w:id="3" w:name="_Toc160803136"/>
+      </w:pPr>
+      <w:bookmarkStart w:id="3" w:name="_Toc161320922"/>
       <w:r>
         <w:rPr>
           <w:rStyle w:val="normaltextrun"/>
@@ -1956,9 +2344,40 @@
         <w:rPr>
           <w:rStyle w:val="normaltextrun"/>
         </w:rPr>
-        <w:t>Ideal Password Manager</w:t>
+        <w:t>Ideal Password Manage</w:t>
+      </w:r>
+      <w:r>
+        <w:rPr>
+          <w:rStyle w:val="normaltextrun"/>
+        </w:rPr>
+        <w:t>ment System</w:t>
       </w:r>
       <w:bookmarkEnd w:id="3"/>
+      <w:r>
+        <w:rPr>
+          <w:rStyle w:val="normaltextrun"/>
+        </w:rPr>
+        <w:t xml:space="preserve"> </w:t>
+      </w:r>
+    </w:p>
+    <w:p>
+      <w:pPr>
+        <w:rPr>
+          <w:i/>
+          <w:iCs/>
+          <w:sz w:val="20"/>
+          <w:szCs w:val="20"/>
+        </w:rPr>
+      </w:pPr>
+      <w:r>
+        <w:rPr>
+          <w:i/>
+          <w:iCs/>
+          <w:sz w:val="20"/>
+          <w:szCs w:val="20"/>
+        </w:rPr>
+        <w:t>(Shinde &amp; Deshpande, 2022)</w:t>
+      </w:r>
     </w:p>
     <w:p>
       <w:pPr>
@@ -2030,7 +2449,7 @@
       <w:pPr>
         <w:pStyle w:val="Heading2"/>
       </w:pPr>
-      <w:bookmarkStart w:id="4" w:name="_Toc160803137"/>
+      <w:bookmarkStart w:id="4" w:name="_Toc161320923"/>
       <w:r>
         <w:t>Article 2:</w:t>
       </w:r>
@@ -2046,6 +2465,45 @@
       </w:r>
     </w:p>
     <w:p>
+      <w:pPr>
+        <w:rPr>
+          <w:i/>
+          <w:iCs/>
+          <w:sz w:val="20"/>
+          <w:szCs w:val="20"/>
+        </w:rPr>
+      </w:pPr>
+      <w:r>
+        <w:rPr>
+          <w:i/>
+          <w:iCs/>
+          <w:sz w:val="20"/>
+          <w:szCs w:val="20"/>
+        </w:rPr>
+        <w:t>(</w:t>
+      </w:r>
+      <w:proofErr w:type="spellStart"/>
+      <w:r>
+        <w:rPr>
+          <w:i/>
+          <w:iCs/>
+          <w:sz w:val="20"/>
+          <w:szCs w:val="20"/>
+        </w:rPr>
+        <w:t>Umejiaku</w:t>
+      </w:r>
+      <w:proofErr w:type="spellEnd"/>
+      <w:r>
+        <w:rPr>
+          <w:i/>
+          <w:iCs/>
+          <w:sz w:val="20"/>
+          <w:szCs w:val="20"/>
+        </w:rPr>
+        <w:t xml:space="preserve"> et al., 2023)</w:t>
+      </w:r>
+    </w:p>
+    <w:p>
       <w:r>
         <w:t xml:space="preserve">This article highlights the important of strong passwords </w:t>
       </w:r>
@@ -2167,16 +2625,16 @@
       </w:r>
     </w:p>
     <w:p/>
+    <w:p/>
+    <w:p/>
+    <w:p/>
     <w:p>
       <w:pPr>
         <w:pStyle w:val="Heading2"/>
-        <w:rPr>
-          <w:rFonts w:eastAsia="Times New Roman"/>
-          <w:lang w:val="en-NZ"/>
-        </w:rPr>
-      </w:pPr>
-      <w:bookmarkStart w:id="5" w:name="_Toc160803138"/>
-      <w:r>
+      </w:pPr>
+      <w:bookmarkStart w:id="5" w:name="_Toc161320924"/>
+      <w:r>
+        <w:lastRenderedPageBreak/>
         <w:t>Article 3:</w:t>
       </w:r>
       <w:r>
@@ -2191,6 +2649,25 @@
       <w:bookmarkEnd w:id="5"/>
     </w:p>
     <w:p>
+      <w:pPr>
+        <w:rPr>
+          <w:i/>
+          <w:iCs/>
+          <w:sz w:val="20"/>
+          <w:szCs w:val="20"/>
+        </w:rPr>
+      </w:pPr>
+      <w:r>
+        <w:rPr>
+          <w:i/>
+          <w:iCs/>
+          <w:sz w:val="20"/>
+          <w:szCs w:val="20"/>
+        </w:rPr>
+        <w:t>(Aman Pratap Singh, 2021)</w:t>
+      </w:r>
+    </w:p>
+    <w:p>
       <w:r>
         <w:t xml:space="preserve">This article discusses the importance of </w:t>
       </w:r>
@@ -2219,103 +2696,144 @@
         <w:t xml:space="preserve">considered safe, there are various </w:t>
       </w:r>
       <w:r>
-        <w:t xml:space="preserve">risks when storing </w:t>
-      </w:r>
+        <w:t xml:space="preserve">risks when storing sensitive information. </w:t>
+      </w:r>
+      <w:r>
+        <w:t xml:space="preserve">The research suggests the idea of using passphrases as a secure alternative to </w:t>
+      </w:r>
+      <w:r>
+        <w:t>regular passwords</w:t>
+      </w:r>
+      <w:r>
+        <w:t xml:space="preserve">. The author states that </w:t>
+      </w:r>
+      <w:r>
+        <w:t>passphrases are easier to understand, remember and harder to hack.</w:t>
+      </w:r>
+      <w:r>
+        <w:t xml:space="preserve"> </w:t>
+      </w:r>
+      <w:r>
+        <w:t xml:space="preserve">The article </w:t>
+      </w:r>
+      <w:r>
+        <w:t xml:space="preserve">explores strengthening </w:t>
+      </w:r>
+      <w:r>
+        <w:t xml:space="preserve">passwords through paraphrases and discusses their application in protecting SSH and </w:t>
+      </w:r>
+      <w:r>
+        <w:t>private keys used in email encryption tools.</w:t>
+      </w:r>
+    </w:p>
+    <w:p/>
+    <w:p>
+      <w:pPr>
+        <w:pStyle w:val="Heading2"/>
+      </w:pPr>
+      <w:bookmarkStart w:id="6" w:name="_Toc161320925"/>
+      <w:r>
+        <w:t>Article 4:</w:t>
+      </w:r>
+      <w:r>
+        <w:t xml:space="preserve"> </w:t>
+      </w:r>
+      <w:r>
+        <w:t>A Dynamic Method and Program for Multiple Password Generation and Management</w:t>
+      </w:r>
+      <w:bookmarkEnd w:id="6"/>
+    </w:p>
+    <w:p>
+      <w:pPr>
+        <w:rPr>
+          <w:color w:val="FF0000"/>
+        </w:rPr>
+      </w:pPr>
+      <w:r>
+        <w:rPr>
+          <w:color w:val="FF0000"/>
+        </w:rPr>
+        <w:t>(Citation needed)</w:t>
+      </w:r>
+    </w:p>
+    <w:p>
+      <w:pPr>
+        <w:rPr>
+          <w:lang w:val="en-NZ"/>
+        </w:rPr>
+      </w:pPr>
+      <w:r>
+        <w:t xml:space="preserve">This article discusses the challenges associated with the increasing number of passwords users need for various online services and the potential security risks involved. It introduces different approaches </w:t>
+      </w:r>
+      <w:r>
+        <w:rPr>
+          <w:color w:val="000000"/>
+        </w:rPr>
+        <w:t xml:space="preserve">to password management, such as password managers, password generators, and specific methods like Site-Specific Passwords </w:t>
+      </w:r>
+      <w:r>
+        <w:rPr>
+          <w:color w:val="000000"/>
+        </w:rPr>
+        <w:t>a</w:t>
+      </w:r>
+      <w:r>
+        <w:rPr>
+          <w:color w:val="000000"/>
+        </w:rPr>
+        <w:t>nd Password Multiplier. The article then delves into the Chinese Remainder Theorem and proposes a dynamic method and program for multiple password generation and management based on the Forward Direction Method. This method involves determining a strong unique password and generating divisors to obtain individual passwords. The article highlights the security advantages of this approach, where only divisors are stored, making it difficult to retrieve the unique password even with knowledge of the divisors. The results and discussion section provides sample individual passwords generated using this method and emphasizes the numerical size difference between the unique password and divisors, enhancing security.</w:t>
+      </w:r>
+    </w:p>
+    <w:p/>
+    <w:p>
+      <w:pPr>
+        <w:spacing w:before="0" w:after="160" w:line="278" w:lineRule="auto"/>
+        <w:jc w:val="left"/>
+        <w:textAlignment w:val="auto"/>
+        <w:rPr>
+          <w:rFonts w:ascii="Calibri Light" w:eastAsiaTheme="majorEastAsia" w:hAnsi="Calibri Light" w:cs="Calibri Light"/>
+          <w:b/>
+          <w:bCs/>
+          <w:color w:val="2F5496"/>
+          <w:sz w:val="26"/>
+          <w:szCs w:val="26"/>
+          <w:lang w:val="en-NZ"/>
+        </w:rPr>
+      </w:pPr>
+      <w:bookmarkStart w:id="7" w:name="_Toc161320926"/>
+      <w:r>
+        <w:br w:type="page"/>
+      </w:r>
+    </w:p>
+    <w:p>
+      <w:pPr>
+        <w:pStyle w:val="Heading2"/>
+      </w:pPr>
       <w:r>
         <w:lastRenderedPageBreak/>
-        <w:t xml:space="preserve">sensitive information. </w:t>
-      </w:r>
-      <w:r>
-        <w:t xml:space="preserve">The research suggests the idea of using passphrases as a secure alternative to </w:t>
-      </w:r>
-      <w:r>
-        <w:t>regular passwords</w:t>
-      </w:r>
-      <w:r>
-        <w:t xml:space="preserve">. The author states that </w:t>
-      </w:r>
-      <w:r>
-        <w:t>passphrases are easier to understand, remember and harder to hack.</w:t>
+        <w:t>Article 5:</w:t>
       </w:r>
       <w:r>
         <w:t xml:space="preserve"> </w:t>
       </w:r>
       <w:r>
-        <w:t xml:space="preserve">The article </w:t>
-      </w:r>
-      <w:r>
-        <w:t xml:space="preserve">explores strengthening </w:t>
-      </w:r>
-      <w:r>
-        <w:t xml:space="preserve">passwords through paraphrases and discusses their application in protecting SSH and </w:t>
-      </w:r>
-      <w:r>
-        <w:t>private keys used in email encryption tools.</w:t>
-      </w:r>
-    </w:p>
-    <w:p/>
-    <w:p>
-      <w:pPr>
-        <w:pStyle w:val="Heading2"/>
-        <w:rPr>
-          <w:lang w:val="en-NZ"/>
-        </w:rPr>
-      </w:pPr>
-      <w:bookmarkStart w:id="6" w:name="_Toc160803139"/>
-      <w:r>
-        <w:t>Article 4:</w:t>
-      </w:r>
-      <w:r>
-        <w:t xml:space="preserve"> </w:t>
-      </w:r>
-      <w:r>
-        <w:t>A Dynamic Method and Program for Multiple Password Generation and Management</w:t>
-      </w:r>
-      <w:bookmarkEnd w:id="6"/>
-    </w:p>
-    <w:p>
-      <w:pPr>
-        <w:rPr>
-          <w:lang w:val="en-NZ"/>
-        </w:rPr>
-      </w:pPr>
-      <w:r>
-        <w:t xml:space="preserve">This article discusses the challenges associated with the increasing number of passwords users need for various online services and the potential security risks involved. It introduces different approaches </w:t>
-      </w:r>
-      <w:r>
-        <w:rPr>
-          <w:color w:val="000000"/>
-        </w:rPr>
-        <w:t xml:space="preserve">to password management, such as password managers, password generators, and specific methods like Site-Specific Passwords </w:t>
-      </w:r>
-      <w:r>
-        <w:rPr>
-          <w:color w:val="000000"/>
-        </w:rPr>
-        <w:t>a</w:t>
-      </w:r>
-      <w:r>
-        <w:rPr>
-          <w:color w:val="000000"/>
-        </w:rPr>
-        <w:t>nd Password Multiplier. The article then delves into the Chinese Remainder Theorem and proposes a dynamic method and program for multiple password generation and management based on the Forward Direction Method. This method involves determining a strong unique password and generating divisors to obtain individual passwords. The article highlights the security advantages of this approach, where only divisors are stored, making it difficult to retrieve the unique password even with knowledge of the divisors. The results and discussion section provides sample individual passwords generated using this method and emphasizes the numerical size difference between the unique password and divisors, enhancing security.</w:t>
-      </w:r>
-    </w:p>
-    <w:p/>
-    <w:p>
-      <w:pPr>
-        <w:pStyle w:val="Heading2"/>
-      </w:pPr>
-      <w:bookmarkStart w:id="7" w:name="_Toc160803140"/>
-      <w:r>
-        <w:t>Article 5:</w:t>
+        <w:t>Revisiting Security Vulnerabilities in Commercial Password Managers</w:t>
       </w:r>
       <w:bookmarkEnd w:id="7"/>
-      <w:r>
-        <w:t xml:space="preserve"> </w:t>
-      </w:r>
-      <w:r>
-        <w:t>Revisiting Security Vulnerabilities in Commercial Password Managers</w:t>
+    </w:p>
+    <w:p>
+      <w:pPr>
+        <w:rPr>
+          <w:color w:val="FF0000"/>
+          <w:lang w:val="en-NZ"/>
+        </w:rPr>
+      </w:pPr>
+      <w:r>
+        <w:rPr>
+          <w:color w:val="FF0000"/>
+          <w:lang w:val="en-NZ"/>
+        </w:rPr>
+        <w:t>(Citation needed)</w:t>
       </w:r>
     </w:p>
     <w:p>
@@ -2323,6 +2841,9 @@
         <w:spacing w:before="0"/>
         <w:jc w:val="left"/>
         <w:textAlignment w:val="auto"/>
+        <w:rPr>
+          <w:lang w:val="en-US" w:eastAsia="en-US"/>
+        </w:rPr>
       </w:pPr>
       <w:r>
         <w:t xml:space="preserve">This article </w:t>
@@ -2391,13 +2912,124 @@
         <w:rPr>
           <w:lang w:val="en-NZ"/>
         </w:rPr>
-        <w:t xml:space="preserve">, HTTP(S) autofill, and ignoring subdomains </w:t>
-      </w:r>
-      <w:r>
-        <w:rPr>
-          <w:lang w:val="en-NZ"/>
-        </w:rPr>
-        <w:t>vulnerabilities.</w:t>
+        <w:t>, HTTP(S) autofill, and ignoring subdomains vulnerabilities.</w:t>
+      </w:r>
+      <w:r>
+        <w:t xml:space="preserve"> </w:t>
+      </w:r>
+      <w:r>
+        <w:rPr>
+          <w:lang w:val="en-NZ"/>
+        </w:rPr>
+        <w:t>Additionally, the article highlights</w:t>
+      </w:r>
+      <w:r>
+        <w:rPr>
+          <w:lang w:val="en-NZ"/>
+        </w:rPr>
+        <w:t xml:space="preserve"> new vulnerabilities, </w:t>
+      </w:r>
+      <w:r>
+        <w:rPr>
+          <w:lang w:val="en-NZ"/>
+        </w:rPr>
+        <w:t>such as</w:t>
+      </w:r>
+      <w:r>
+        <w:rPr>
+          <w:lang w:val="en-NZ"/>
+        </w:rPr>
+        <w:t xml:space="preserve"> brute force </w:t>
+      </w:r>
+      <w:r>
+        <w:rPr>
+          <w:lang w:val="en-NZ"/>
+        </w:rPr>
+        <w:t>attacks</w:t>
+      </w:r>
+      <w:r>
+        <w:rPr>
+          <w:lang w:val="en-NZ"/>
+        </w:rPr>
+        <w:t xml:space="preserve">, a </w:t>
+      </w:r>
+      <w:r>
+        <w:rPr>
+          <w:lang w:val="en-NZ"/>
+        </w:rPr>
+        <w:t>phishing attac</w:t>
+      </w:r>
+      <w:r>
+        <w:rPr>
+          <w:lang w:val="en-NZ"/>
+        </w:rPr>
+        <w:t>k</w:t>
+      </w:r>
+      <w:r>
+        <w:rPr>
+          <w:lang w:val="en-NZ"/>
+        </w:rPr>
+        <w:t xml:space="preserve">, a clipboard </w:t>
+      </w:r>
+      <w:r>
+        <w:rPr>
+          <w:lang w:val="en-NZ"/>
+        </w:rPr>
+        <w:t>vulnerability,</w:t>
+      </w:r>
+      <w:r>
+        <w:rPr>
+          <w:lang w:val="en-NZ"/>
+        </w:rPr>
+        <w:t xml:space="preserve"> and a PIN brute force vulnerability.</w:t>
+      </w:r>
+      <w:r>
+        <w:rPr>
+          <w:lang w:val="en-NZ"/>
+        </w:rPr>
+        <w:t xml:space="preserve"> </w:t>
+      </w:r>
+      <w:r>
+        <w:rPr>
+          <w:lang w:val="en-US" w:eastAsia="en-US"/>
+        </w:rPr>
+        <w:t xml:space="preserve">The </w:t>
+      </w:r>
+      <w:r>
+        <w:rPr>
+          <w:lang w:val="en-US" w:eastAsia="en-US"/>
+        </w:rPr>
+        <w:t>authors emphasize</w:t>
+      </w:r>
+      <w:r>
+        <w:rPr>
+          <w:lang w:val="en-US" w:eastAsia="en-US"/>
+        </w:rPr>
+        <w:t xml:space="preserve"> responsible disclosure </w:t>
+      </w:r>
+      <w:r>
+        <w:rPr>
+          <w:lang w:val="en-US" w:eastAsia="en-US"/>
+        </w:rPr>
+        <w:t>efforts</w:t>
+      </w:r>
+      <w:r>
+        <w:rPr>
+          <w:lang w:val="en-US" w:eastAsia="en-US"/>
+        </w:rPr>
+        <w:t xml:space="preserve">, describing their </w:t>
+      </w:r>
+      <w:r>
+        <w:rPr>
+          <w:lang w:val="en-US" w:eastAsia="en-US"/>
+        </w:rPr>
+        <w:t>interactions</w:t>
+      </w:r>
+      <w:r>
+        <w:rPr>
+          <w:lang w:val="en-US" w:eastAsia="en-US"/>
+        </w:rPr>
+        <w:t xml:space="preserve"> with vendors and how they addressed the vulnerabilities that were identified. They also acknowledge the advantages and disadvantages of company’s reactions to the concerns that were exposed. To improve overall security, the article suggests creating strict security models and canonical security tests for password managers.</w:t>
       </w:r>
     </w:p>
     <w:p>
@@ -2406,100 +3038,44 @@
         <w:jc w:val="left"/>
         <w:textAlignment w:val="auto"/>
         <w:rPr>
-          <w:lang w:val="en-NZ"/>
-        </w:rPr>
-      </w:pPr>
-      <w:r>
-        <w:rPr>
-          <w:lang w:val="en-NZ"/>
-        </w:rPr>
-        <w:t>The article also identifies new vulnerabilities, including a potential brute force vulnerability via extension in Keeper, Dashlane, and 1Password, a phishing attack on LastPass and 1Password Android applications, a clipboard vulnerability in various password managers, and a PIN brute force vulnerability in Dashlane and RoboForm Android applications.</w:t>
-      </w:r>
-    </w:p>
-    <w:p>
-      <w:pPr>
-        <w:spacing w:before="0"/>
+          <w:lang w:val="en-US" w:eastAsia="en-US"/>
+        </w:rPr>
+      </w:pPr>
+    </w:p>
+    <w:p>
+      <w:pPr>
+        <w:pStyle w:val="Heading2"/>
+      </w:pPr>
+      <w:bookmarkStart w:id="8" w:name="_Toc161320927"/>
+      <w:r>
+        <w:t>Summary:</w:t>
+      </w:r>
+      <w:bookmarkEnd w:id="8"/>
+    </w:p>
+    <w:p>
+      <w:r>
+        <w:t xml:space="preserve">All five of these articles have </w:t>
+      </w:r>
+      <w:r>
+        <w:t>talked about various elements</w:t>
+      </w:r>
+      <w:r>
+        <w:t xml:space="preserve"> of security with password managers and how to improve password security. Using these articles, they will help us to improve MasterVault to an ideal password manager for anyone to use.</w:t>
+      </w:r>
+    </w:p>
+    <w:p>
+      <w:pPr>
+        <w:rPr>
+          <w:lang w:val="en-NZ"/>
+        </w:rPr>
+      </w:pPr>
+    </w:p>
+    <w:p>
+      <w:pPr>
+        <w:spacing w:before="0" w:after="160" w:line="278" w:lineRule="auto"/>
         <w:jc w:val="left"/>
         <w:textAlignment w:val="auto"/>
         <w:rPr>
-          <w:rFonts w:ascii="Segoe UI" w:hAnsi="Segoe UI" w:cs="Segoe UI"/>
-          <w:color w:val="ECECEC"/>
-          <w:shd w:val="clear" w:color="auto" w:fill="212121"/>
-        </w:rPr>
-      </w:pPr>
-    </w:p>
-    <w:p>
-      <w:pPr>
-        <w:spacing w:before="0"/>
-        <w:jc w:val="left"/>
-        <w:textAlignment w:val="auto"/>
-        <w:rPr>
-          <w:lang w:val="en-NZ"/>
-        </w:rPr>
-      </w:pPr>
-      <w:r>
-        <w:rPr>
-          <w:lang w:val="en-NZ"/>
-        </w:rPr>
-        <w:t xml:space="preserve">The article "Revisiting Security Vulnerabilities in Commercial Password Managers" discusses both previously disclosed vulnerabilities and newly discovered issues in </w:t>
-      </w:r>
-      <w:r>
-        <w:rPr>
-          <w:lang w:val="en-NZ"/>
-        </w:rPr>
-        <w:lastRenderedPageBreak/>
-        <w:t>popular password managers. The identified vulnerabilities include two-factor authentication seed vulnerability, element inspection vulnerability, registration discovery vulnerability, URL mismatch vulnerability, HTTP(S) autofill vulnerability, and ignoring subdomains vulnerability. The study reveals that most tested password managers are susceptible to URL mismatch, HTTP(S) autofill, and ignoring subdomains vulnerabilities. Additionally, the article highlights new vulnerabilities, such as a phishing attack on LastPass and 1Password Android applications, a clipboard vulnerability in various password managers, PIN brute force vulnerability in Dashlane and RoboForm Android applications, and a potential brute force vulnerability via extension in Keeper, Dashlane, and 1Password. The authors emphasize responsible disclosure efforts, detailing interactions with vendors and their responses to the reported vulnerabilities, while acknowledging both positive and negative aspects of vendor responsiveness to the disclosed issues. The article concludes with a suggestion for developing rigorous security models and canonical security tests for password managers to enhance overall security.</w:t>
-      </w:r>
-    </w:p>
-    <w:p>
-      <w:pPr>
-        <w:rPr>
-          <w:lang w:val="en-NZ"/>
-        </w:rPr>
-      </w:pPr>
-    </w:p>
-    <w:p>
-      <w:pPr>
-        <w:rPr>
-          <w:lang w:val="en-NZ"/>
-        </w:rPr>
-      </w:pPr>
-    </w:p>
-    <w:p>
-      <w:pPr>
-        <w:rPr>
-          <w:lang w:val="en-NZ"/>
-        </w:rPr>
-      </w:pPr>
-    </w:p>
-    <w:p>
-      <w:pPr>
-        <w:rPr>
-          <w:rFonts w:eastAsiaTheme="majorEastAsia"/>
-        </w:rPr>
-      </w:pPr>
-    </w:p>
-    <w:p>
-      <w:pPr>
-        <w:rPr>
-          <w:lang w:val="en-NZ"/>
-        </w:rPr>
-      </w:pPr>
-    </w:p>
-    <w:p>
-      <w:pPr>
-        <w:rPr>
-          <w:lang w:val="en-NZ"/>
-        </w:rPr>
-      </w:pPr>
-    </w:p>
-    <w:p>
-      <w:pPr>
-        <w:rPr>
-          <w:rFonts w:ascii="Calibri Light" w:eastAsiaTheme="majorEastAsia" w:hAnsi="Calibri Light" w:cs="Calibri Light"/>
-          <w:color w:val="2F5496"/>
-          <w:sz w:val="32"/>
-          <w:szCs w:val="32"/>
           <w:bdr w:val="single" w:sz="2" w:space="0" w:color="E3E3E3" w:frame="1"/>
           <w:lang w:val="en-NZ"/>
         </w:rPr>
@@ -2516,10 +3092,11 @@
       <w:pPr>
         <w:pStyle w:val="Heading1"/>
         <w:rPr>
-          <w:lang w:val="en-NZ"/>
-        </w:rPr>
-      </w:pPr>
-      <w:bookmarkStart w:id="8" w:name="_Toc160803141"/>
+          <w:bdr w:val="single" w:sz="2" w:space="0" w:color="E3E3E3" w:frame="1"/>
+          <w:lang w:val="en-NZ"/>
+        </w:rPr>
+      </w:pPr>
+      <w:bookmarkStart w:id="9" w:name="_Toc161320928"/>
       <w:r>
         <w:rPr>
           <w:bdr w:val="single" w:sz="2" w:space="0" w:color="E3E3E3" w:frame="1"/>
@@ -2528,7 +3105,7 @@
         <w:lastRenderedPageBreak/>
         <w:t>Research Question:</w:t>
       </w:r>
-      <w:bookmarkEnd w:id="8"/>
+      <w:bookmarkEnd w:id="9"/>
     </w:p>
     <w:p>
       <w:pPr>
@@ -2596,7 +3173,7 @@
           <w:lang w:val="en-NZ"/>
         </w:rPr>
       </w:pPr>
-      <w:bookmarkStart w:id="9" w:name="_Toc160803142"/>
+      <w:bookmarkStart w:id="10" w:name="_Toc161320929"/>
       <w:r>
         <w:rPr>
           <w:bdr w:val="single" w:sz="2" w:space="0" w:color="E3E3E3" w:frame="1"/>
@@ -2604,7 +3181,7 @@
         </w:rPr>
         <w:t>Changes to be Made:</w:t>
       </w:r>
-      <w:bookmarkEnd w:id="9"/>
+      <w:bookmarkEnd w:id="10"/>
     </w:p>
     <w:p>
       <w:pPr>
@@ -2616,14 +3193,14 @@
           <w:lang w:val="en-US" w:eastAsia="en-US"/>
         </w:rPr>
       </w:pPr>
-      <w:bookmarkStart w:id="10" w:name="_Toc160803143"/>
+      <w:bookmarkStart w:id="11" w:name="_Toc161320930"/>
       <w:r>
         <w:rPr>
           <w:lang w:eastAsia="en-US"/>
         </w:rPr>
         <w:t>New Features:</w:t>
       </w:r>
-      <w:bookmarkEnd w:id="10"/>
+      <w:bookmarkEnd w:id="11"/>
       <w:r>
         <w:rPr>
           <w:lang w:val="en-US" w:eastAsia="en-US"/>
@@ -2767,16 +3344,8 @@
         <w:rPr>
           <w:lang w:val="en-US" w:eastAsia="en-US"/>
         </w:rPr>
-        <w:t xml:space="preserve"> </w:t>
-      </w:r>
-      <w:proofErr w:type="gramStart"/>
-      <w:r>
-        <w:rPr>
-          <w:lang w:val="en-US" w:eastAsia="en-US"/>
-        </w:rPr>
-        <w:t>Other</w:t>
-      </w:r>
-      <w:proofErr w:type="gramEnd"/>
+        <w:t xml:space="preserve"> Other</w:t>
+      </w:r>
       <w:r>
         <w:rPr>
           <w:lang w:val="en-US" w:eastAsia="en-US"/>
@@ -2829,65 +3398,17 @@
       </w:pPr>
       <w:r>
         <w:rPr>
-          <w:lang w:val="en-US" w:eastAsia="en-US"/>
-        </w:rPr>
-        <w:t>Modern password managers only have one account option</w:t>
-      </w:r>
-      <w:r>
-        <w:rPr>
-          <w:lang w:val="en-US" w:eastAsia="en-US"/>
-        </w:rPr>
-        <w:t xml:space="preserve">, a personal account.  </w:t>
-      </w:r>
-    </w:p>
-    <w:p>
-      <w:pPr>
-        <w:pStyle w:val="ListParagraph"/>
-        <w:numPr>
-          <w:ilvl w:val="1"/>
-          <w:numId w:val="14"/>
-        </w:numPr>
-        <w:rPr>
-          <w:lang w:val="en-US" w:eastAsia="en-US"/>
-        </w:rPr>
-      </w:pPr>
-      <w:r>
-        <w:rPr>
-          <w:lang w:eastAsia="en-US"/>
-        </w:rPr>
-        <w:t>Personal</w:t>
-      </w:r>
-      <w:r>
-        <w:rPr>
-          <w:lang w:val="en-US" w:eastAsia="en-US"/>
-        </w:rPr>
-        <w:t> </w:t>
-      </w:r>
-    </w:p>
-    <w:p>
-      <w:pPr>
-        <w:pStyle w:val="ListParagraph"/>
-        <w:numPr>
-          <w:ilvl w:val="1"/>
-          <w:numId w:val="14"/>
-        </w:numPr>
-        <w:rPr>
-          <w:lang w:val="en-US" w:eastAsia="en-US"/>
-        </w:rPr>
-      </w:pPr>
-      <w:r>
-        <w:rPr>
           <w:noProof/>
           <w:lang w:val="en-US" w:eastAsia="en-US"/>
         </w:rPr>
         <w:drawing>
-          <wp:anchor distT="0" distB="0" distL="114300" distR="114300" simplePos="0" relativeHeight="251658242" behindDoc="0" locked="0" layoutInCell="1" allowOverlap="1" wp14:anchorId="46CE1B83" wp14:editId="266001E7">
+          <wp:anchor distT="0" distB="0" distL="114300" distR="114300" simplePos="0" relativeHeight="251658242" behindDoc="0" locked="0" layoutInCell="1" allowOverlap="1" wp14:anchorId="46CE1B83" wp14:editId="3CF6E9E1">
             <wp:simplePos x="0" y="0"/>
             <wp:positionH relativeFrom="margin">
               <wp:align>left</wp:align>
             </wp:positionH>
             <wp:positionV relativeFrom="paragraph">
-              <wp:posOffset>320675</wp:posOffset>
+              <wp:posOffset>923290</wp:posOffset>
             </wp:positionV>
             <wp:extent cx="3590925" cy="1800860"/>
             <wp:effectExtent l="0" t="0" r="9525" b="8890"/>
@@ -2906,7 +3427,7 @@
                     </pic:cNvPicPr>
                   </pic:nvPicPr>
                   <pic:blipFill>
-                    <a:blip r:embed="rId6">
+                    <a:blip r:embed="rId8">
                       <a:extLst>
                         <a:ext uri="{28A0092B-C50C-407E-A947-70E740481C1C}">
                           <a14:useLocalDpi xmlns:a14="http://schemas.microsoft.com/office/drawing/2010/main" val="0"/>
@@ -2945,124 +3466,29 @@
       </w:r>
       <w:r>
         <w:rPr>
-          <w:lang w:eastAsia="en-US"/>
-        </w:rPr>
-        <w:t>Family</w:t>
-      </w:r>
-      <w:r>
-        <w:rPr>
-          <w:lang w:val="en-US" w:eastAsia="en-US"/>
-        </w:rPr>
-        <w:t> </w:t>
-      </w:r>
-    </w:p>
-    <w:p>
-      <w:pPr>
-        <w:rPr>
-          <w:lang w:val="en-US" w:eastAsia="en-US"/>
-        </w:rPr>
-      </w:pPr>
-    </w:p>
-    <w:p>
-      <w:pPr>
-        <w:pStyle w:val="ListParagraph"/>
-        <w:numPr>
-          <w:ilvl w:val="0"/>
-          <w:numId w:val="12"/>
-        </w:numPr>
-        <w:rPr>
-          <w:lang w:val="en-US" w:eastAsia="en-US"/>
-        </w:rPr>
-      </w:pPr>
-      <w:r>
-        <w:rPr>
-          <w:lang w:eastAsia="en-US"/>
-        </w:rPr>
-        <w:t>Search &amp; Filter</w:t>
-      </w:r>
-      <w:r>
-        <w:rPr>
-          <w:lang w:val="en-US" w:eastAsia="en-US"/>
-        </w:rPr>
-        <w:t> </w:t>
-      </w:r>
-    </w:p>
-    <w:p>
-      <w:pPr>
-        <w:pStyle w:val="ListParagraph"/>
-        <w:numPr>
-          <w:ilvl w:val="0"/>
-          <w:numId w:val="12"/>
-        </w:numPr>
-        <w:rPr>
-          <w:lang w:val="en-US" w:eastAsia="en-US"/>
-        </w:rPr>
-      </w:pPr>
-      <w:r>
-        <w:rPr>
-          <w:lang w:val="en-US" w:eastAsia="en-US"/>
-        </w:rPr>
-        <w:t>Secure</w:t>
-      </w:r>
-      <w:r>
-        <w:rPr>
-          <w:lang w:val="en-US" w:eastAsia="en-US"/>
-        </w:rPr>
-        <w:t>/lock</w:t>
-      </w:r>
-      <w:r>
-        <w:rPr>
-          <w:lang w:val="en-US" w:eastAsia="en-US"/>
-        </w:rPr>
-        <w:t xml:space="preserve"> password</w:t>
-      </w:r>
-      <w:r>
-        <w:rPr>
-          <w:lang w:val="en-US" w:eastAsia="en-US"/>
-        </w:rPr>
-        <w:t>s</w:t>
-      </w:r>
-    </w:p>
-    <w:p>
-      <w:pPr>
-        <w:rPr>
-          <w:rFonts w:ascii="Segoe UI" w:hAnsi="Segoe UI"/>
-          <w:sz w:val="18"/>
-          <w:szCs w:val="18"/>
-          <w:lang w:val="en-US" w:eastAsia="en-US"/>
-        </w:rPr>
-      </w:pPr>
-      <w:r>
-        <w:rPr>
-          <w:lang w:val="en-US" w:eastAsia="en-US"/>
-        </w:rPr>
-        <w:t> </w:t>
-      </w:r>
-    </w:p>
-    <w:p>
-      <w:pPr>
-        <w:pStyle w:val="Heading2"/>
-        <w:rPr>
-          <w:sz w:val="16"/>
-          <w:szCs w:val="16"/>
-          <w:shd w:val="clear" w:color="auto" w:fill="FFFFFF"/>
-          <w:lang w:eastAsia="en-US"/>
-        </w:rPr>
-      </w:pPr>
-      <w:bookmarkStart w:id="11" w:name="_Toc160803144"/>
-      <w:r>
-        <w:rPr>
-          <w:lang w:eastAsia="en-US"/>
-        </w:rPr>
-        <w:t>Improvements:</w:t>
-      </w:r>
-      <w:bookmarkEnd w:id="11"/>
-      <w:r>
-        <w:rPr>
-          <w:lang w:val="en-US" w:eastAsia="en-US"/>
-        </w:rPr>
-        <w:t> </w:t>
-      </w:r>
+          <w:lang w:val="en-US" w:eastAsia="en-US"/>
+        </w:rPr>
+        <w:t>Modern password managers only have one account option</w:t>
+      </w:r>
+      <w:r>
+        <w:rPr>
+          <w:lang w:val="en-US" w:eastAsia="en-US"/>
+        </w:rPr>
+        <w:t xml:space="preserve">, a personal account. </w:t>
+      </w:r>
+      <w:r>
+        <w:rPr>
+          <w:lang w:val="en-US" w:eastAsia="en-US"/>
+        </w:rPr>
+        <w:t>No one has explored the potential of group account types, like family accounts. We intend to explore this new potential by adding option account types. Below is a UML diagram, explaining how we intend a family account will work.</w:t>
+      </w:r>
+    </w:p>
+    <w:p>
+      <w:pPr>
+        <w:rPr>
+          <w:lang w:val="en-US" w:eastAsia="en-US"/>
+        </w:rPr>
+      </w:pPr>
     </w:p>
     <w:p>
       <w:pPr>
@@ -3071,6 +3497,7 @@
           <w:ilvl w:val="0"/>
           <w:numId w:val="14"/>
         </w:numPr>
+        <w:jc w:val="left"/>
         <w:rPr>
           <w:lang w:val="en-US" w:eastAsia="en-US"/>
         </w:rPr>
@@ -3079,8 +3506,7 @@
         <w:rPr>
           <w:lang w:eastAsia="en-US"/>
         </w:rPr>
-        <w:lastRenderedPageBreak/>
-        <w:t>256-AES Encryption</w:t>
+        <w:t>Search &amp; Filter</w:t>
       </w:r>
       <w:r>
         <w:rPr>
@@ -3091,21 +3517,37 @@
     </w:p>
     <w:p>
       <w:pPr>
-        <w:pStyle w:val="ListParagraph"/>
-        <w:ind w:left="360"/>
-        <w:rPr>
-          <w:lang w:val="en-US" w:eastAsia="en-US"/>
-        </w:rPr>
-      </w:pPr>
-    </w:p>
-    <w:p>
-      <w:pPr>
-        <w:pStyle w:val="ListParagraph"/>
-        <w:ind w:left="360"/>
-        <w:rPr>
-          <w:lang w:val="en-US" w:eastAsia="en-US"/>
-        </w:rPr>
-      </w:pPr>
+        <w:jc w:val="left"/>
+        <w:rPr>
+          <w:lang w:val="en-US" w:eastAsia="en-US"/>
+        </w:rPr>
+      </w:pPr>
+      <w:r>
+        <w:rPr>
+          <w:lang w:val="en-US" w:eastAsia="en-US"/>
+        </w:rPr>
+        <w:t xml:space="preserve">MasterVault has the ability to store a very large </w:t>
+      </w:r>
+      <w:proofErr w:type="gramStart"/>
+      <w:r>
+        <w:rPr>
+          <w:lang w:val="en-US" w:eastAsia="en-US"/>
+        </w:rPr>
+        <w:t>amount</w:t>
+      </w:r>
+      <w:proofErr w:type="gramEnd"/>
+      <w:r>
+        <w:rPr>
+          <w:lang w:val="en-US" w:eastAsia="en-US"/>
+        </w:rPr>
+        <w:t xml:space="preserve"> of passwords</w:t>
+      </w:r>
+      <w:r>
+        <w:rPr>
+          <w:lang w:val="en-US" w:eastAsia="en-US"/>
+        </w:rPr>
+        <w:t>. But it may prove difficult to find the password you want. Giving the user the ability to search for and filter their passwords will greatly improve the user experience.</w:t>
+      </w:r>
     </w:p>
     <w:p>
       <w:pPr>
@@ -3120,10 +3562,91 @@
       </w:pPr>
       <w:r>
         <w:rPr>
+          <w:lang w:val="en-US" w:eastAsia="en-US"/>
+        </w:rPr>
+        <w:lastRenderedPageBreak/>
+        <w:t>Secure</w:t>
+      </w:r>
+      <w:r>
+        <w:rPr>
+          <w:lang w:val="en-US" w:eastAsia="en-US"/>
+        </w:rPr>
+        <w:t>/lock</w:t>
+      </w:r>
+      <w:r>
+        <w:rPr>
+          <w:lang w:val="en-US" w:eastAsia="en-US"/>
+        </w:rPr>
+        <w:t xml:space="preserve"> password</w:t>
+      </w:r>
+      <w:r>
+        <w:rPr>
+          <w:lang w:val="en-US" w:eastAsia="en-US"/>
+        </w:rPr>
+        <w:t>s</w:t>
+      </w:r>
+    </w:p>
+    <w:p>
+      <w:pPr>
+        <w:rPr>
+          <w:lang w:val="en-US" w:eastAsia="en-US"/>
+        </w:rPr>
+      </w:pPr>
+      <w:r>
+        <w:rPr>
+          <w:lang w:val="en-US" w:eastAsia="en-US"/>
+        </w:rPr>
+        <w:t xml:space="preserve">With regular password managers, all the users’ passwords are visible on the same page. However, some passwords might be far more important than others. Giving </w:t>
+      </w:r>
+      <w:proofErr w:type="spellStart"/>
+      <w:r>
+        <w:rPr>
+          <w:lang w:val="en-US" w:eastAsia="en-US"/>
+        </w:rPr>
+        <w:t>user’s</w:t>
+      </w:r>
+      <w:proofErr w:type="spellEnd"/>
+      <w:r>
+        <w:rPr>
+          <w:lang w:val="en-US" w:eastAsia="en-US"/>
+        </w:rPr>
+        <w:t xml:space="preserve"> the ability to lock their password, only to be unlocked with a master password, will help users feel that their passwords are very secure.</w:t>
+      </w:r>
+    </w:p>
+    <w:p>
+      <w:pPr>
+        <w:rPr>
+          <w:rFonts w:ascii="Segoe UI" w:hAnsi="Segoe UI"/>
+          <w:sz w:val="18"/>
+          <w:szCs w:val="18"/>
+          <w:lang w:val="en-US" w:eastAsia="en-US"/>
+        </w:rPr>
+      </w:pPr>
+      <w:r>
+        <w:rPr>
+          <w:lang w:val="en-US" w:eastAsia="en-US"/>
+        </w:rPr>
+        <w:t> </w:t>
+      </w:r>
+    </w:p>
+    <w:p>
+      <w:pPr>
+        <w:pStyle w:val="Heading2"/>
+        <w:rPr>
+          <w:sz w:val="16"/>
+          <w:szCs w:val="16"/>
+          <w:shd w:val="clear" w:color="auto" w:fill="FFFFFF"/>
           <w:lang w:eastAsia="en-US"/>
         </w:rPr>
-        <w:t>Securer login</w:t>
-      </w:r>
+      </w:pPr>
+      <w:bookmarkStart w:id="12" w:name="_Toc161320931"/>
+      <w:r>
+        <w:rPr>
+          <w:lang w:eastAsia="en-US"/>
+        </w:rPr>
+        <w:t>Improvements:</w:t>
+      </w:r>
+      <w:bookmarkEnd w:id="12"/>
       <w:r>
         <w:rPr>
           <w:lang w:val="en-US" w:eastAsia="en-US"/>
@@ -3135,7 +3658,7 @@
       <w:pPr>
         <w:pStyle w:val="ListParagraph"/>
         <w:numPr>
-          <w:ilvl w:val="1"/>
+          <w:ilvl w:val="0"/>
           <w:numId w:val="14"/>
         </w:numPr>
         <w:rPr>
@@ -3144,20 +3667,109 @@
       </w:pPr>
       <w:r>
         <w:rPr>
+          <w:lang w:eastAsia="en-US"/>
+        </w:rPr>
+        <w:t>256-AES Encryption</w:t>
+      </w:r>
+      <w:r>
+        <w:rPr>
+          <w:lang w:val="en-US" w:eastAsia="en-US"/>
+        </w:rPr>
+        <w:t> </w:t>
+      </w:r>
+    </w:p>
+    <w:p>
+      <w:pPr>
+        <w:rPr>
+          <w:lang w:val="en-US" w:eastAsia="en-US"/>
+        </w:rPr>
+      </w:pPr>
+      <w:r>
+        <w:rPr>
+          <w:lang w:val="en-US" w:eastAsia="en-US"/>
+        </w:rPr>
+        <w:t xml:space="preserve">As </w:t>
+      </w:r>
+      <w:r>
+        <w:rPr>
+          <w:lang w:val="en-US" w:eastAsia="en-US"/>
+        </w:rPr>
+        <w:t>stated,</w:t>
+      </w:r>
+      <w:r>
+        <w:rPr>
+          <w:lang w:val="en-US" w:eastAsia="en-US"/>
+        </w:rPr>
+        <w:t xml:space="preserve"> before in the literature review above.</w:t>
+      </w:r>
+      <w:r>
+        <w:rPr>
+          <w:lang w:val="en-US" w:eastAsia="en-US"/>
+        </w:rPr>
+        <w:t xml:space="preserve"> 256-AES encryption is considered the industry standard for password managers. </w:t>
+      </w:r>
+      <w:r>
+        <w:rPr>
+          <w:lang w:val="en-US" w:eastAsia="en-US"/>
+        </w:rPr>
+        <w:t>Implementing 256-AES encryption will add a lot of security to the password manager.</w:t>
+      </w:r>
+    </w:p>
+    <w:p>
+      <w:pPr>
+        <w:pStyle w:val="ListParagraph"/>
+        <w:ind w:left="360"/>
+        <w:rPr>
+          <w:lang w:val="en-US" w:eastAsia="en-US"/>
+        </w:rPr>
+      </w:pPr>
+    </w:p>
+    <w:p>
+      <w:pPr>
+        <w:pStyle w:val="ListParagraph"/>
+        <w:numPr>
+          <w:ilvl w:val="0"/>
+          <w:numId w:val="14"/>
+        </w:numPr>
+        <w:rPr>
+          <w:lang w:val="en-US" w:eastAsia="en-US"/>
+        </w:rPr>
+      </w:pPr>
+      <w:r>
+        <w:rPr>
+          <w:lang w:eastAsia="en-US"/>
+        </w:rPr>
+        <w:t>Securer login</w:t>
+      </w:r>
+      <w:r>
+        <w:rPr>
+          <w:lang w:val="en-US" w:eastAsia="en-US"/>
+        </w:rPr>
+        <w:t> </w:t>
+      </w:r>
+    </w:p>
+    <w:p>
+      <w:pPr>
+        <w:rPr>
+          <w:lang w:val="en-US" w:eastAsia="en-US"/>
+        </w:rPr>
+      </w:pPr>
+      <w:r>
+        <w:rPr>
           <w:noProof/>
           <w:lang w:val="en-US" w:eastAsia="en-US"/>
         </w:rPr>
         <w:drawing>
-          <wp:anchor distT="0" distB="0" distL="114300" distR="114300" simplePos="0" relativeHeight="251658241" behindDoc="0" locked="0" layoutInCell="1" allowOverlap="1" wp14:anchorId="57FC5118" wp14:editId="41083A94">
+          <wp:anchor distT="0" distB="0" distL="114300" distR="114300" simplePos="0" relativeHeight="251658241" behindDoc="0" locked="0" layoutInCell="1" allowOverlap="1" wp14:anchorId="57FC5118" wp14:editId="20703735">
             <wp:simplePos x="0" y="0"/>
             <wp:positionH relativeFrom="margin">
-              <wp:posOffset>-635</wp:posOffset>
+              <wp:align>right</wp:align>
             </wp:positionH>
             <wp:positionV relativeFrom="paragraph">
-              <wp:posOffset>251460</wp:posOffset>
+              <wp:posOffset>1367790</wp:posOffset>
             </wp:positionV>
-            <wp:extent cx="4981575" cy="2767330"/>
-            <wp:effectExtent l="0" t="0" r="9525" b="0"/>
+            <wp:extent cx="5734050" cy="3185160"/>
+            <wp:effectExtent l="0" t="0" r="0" b="0"/>
             <wp:wrapTopAndBottom/>
             <wp:docPr id="2" name="Picture 2"/>
             <wp:cNvGraphicFramePr>
@@ -3173,7 +3785,7 @@
                     </pic:cNvPicPr>
                   </pic:nvPicPr>
                   <pic:blipFill>
-                    <a:blip r:embed="rId7" cstate="print">
+                    <a:blip r:embed="rId9" cstate="print">
                       <a:extLst>
                         <a:ext uri="{28A0092B-C50C-407E-A947-70E740481C1C}">
                           <a14:useLocalDpi xmlns:a14="http://schemas.microsoft.com/office/drawing/2010/main" val="0"/>
@@ -3188,7 +3800,7 @@
                   <pic:spPr bwMode="auto">
                     <a:xfrm>
                       <a:off x="0" y="0"/>
-                      <a:ext cx="4981575" cy="2767330"/>
+                      <a:ext cx="5734050" cy="3185160"/>
                     </a:xfrm>
                     <a:prstGeom prst="rect">
                       <a:avLst/>
@@ -3214,12 +3826,45 @@
         <w:rPr>
           <w:lang w:val="en-US" w:eastAsia="en-US"/>
         </w:rPr>
-        <w:t>Animal ID</w:t>
-      </w:r>
-    </w:p>
-    <w:p>
-      <w:pPr>
-        <w:pStyle w:val="ListParagraph"/>
+        <w:t xml:space="preserve">When investigating MasterVault, it felt like the account login was not very </w:t>
+      </w:r>
+      <w:r>
+        <w:rPr>
+          <w:lang w:val="en-US" w:eastAsia="en-US"/>
+        </w:rPr>
+        <w:t xml:space="preserve">secure. Taking inspiration from </w:t>
+      </w:r>
+      <w:r>
+        <w:rPr>
+          <w:rStyle w:val="ui-provider"/>
+          <w:rFonts w:eastAsiaTheme="majorEastAsia"/>
+        </w:rPr>
+        <w:t>Malaysian online banking, when a user logs into their account they are prompted with a photo of an animal they’ve selected prior. The user must then confirm whether the animal being presented is the one they selected prior.</w:t>
+      </w:r>
+      <w:r>
+        <w:rPr>
+          <w:rStyle w:val="ui-provider"/>
+          <w:rFonts w:eastAsiaTheme="majorEastAsia"/>
+        </w:rPr>
+        <w:t xml:space="preserve"> Below is a sequence diagram showing how this feature will work when the user creates a MasterVault account.</w:t>
+      </w:r>
+    </w:p>
+    <w:p>
+      <w:pPr>
+        <w:rPr>
+          <w:lang w:val="en-US" w:eastAsia="en-US"/>
+        </w:rPr>
+      </w:pPr>
+    </w:p>
+    <w:p>
+      <w:pPr>
+        <w:rPr>
+          <w:lang w:val="en-US" w:eastAsia="en-US"/>
+        </w:rPr>
+      </w:pPr>
+    </w:p>
+    <w:p>
+      <w:pPr>
         <w:rPr>
           <w:lang w:val="en-US" w:eastAsia="en-US"/>
         </w:rPr>
@@ -3230,7 +3875,7 @@
         <w:pStyle w:val="ListParagraph"/>
         <w:numPr>
           <w:ilvl w:val="0"/>
-          <w:numId w:val="13"/>
+          <w:numId w:val="14"/>
         </w:numPr>
         <w:rPr>
           <w:lang w:val="en-US" w:eastAsia="en-US"/>
@@ -3240,51 +3885,48 @@
         <w:rPr>
           <w:lang w:eastAsia="en-US"/>
         </w:rPr>
-        <w:t>Move to online (deploy</w:t>
+        <w:lastRenderedPageBreak/>
+        <w:t xml:space="preserve">Move </w:t>
       </w:r>
       <w:r>
         <w:rPr>
           <w:lang w:eastAsia="en-US"/>
         </w:rPr>
-        <w:t>able</w:t>
+        <w:t>MasterVault to</w:t>
       </w:r>
       <w:r>
         <w:rPr>
           <w:lang w:eastAsia="en-US"/>
         </w:rPr>
-        <w:t xml:space="preserve"> </w:t>
-      </w:r>
-      <w:r>
-        <w:rPr>
-          <w:lang w:eastAsia="en-US"/>
-        </w:rPr>
-        <w:t xml:space="preserve">for </w:t>
-      </w:r>
-      <w:r>
-        <w:rPr>
-          <w:lang w:eastAsia="en-US"/>
-        </w:rPr>
-        <w:t>website)</w:t>
-      </w:r>
-      <w:r>
-        <w:rPr>
-          <w:lang w:val="en-US" w:eastAsia="en-US"/>
-        </w:rPr>
-        <w:t> </w:t>
-      </w:r>
-      <w:r>
-        <w:rPr>
-          <w:lang w:val="en-US" w:eastAsia="en-US"/>
-        </w:rPr>
-        <w:tab/>
-      </w:r>
+        <w:t xml:space="preserve"> online </w:t>
+      </w:r>
+    </w:p>
+    <w:p>
+      <w:pPr>
+        <w:rPr>
+          <w:lang w:val="en-US" w:eastAsia="en-US"/>
+        </w:rPr>
+      </w:pPr>
+      <w:r>
+        <w:rPr>
+          <w:lang w:val="en-US" w:eastAsia="en-US"/>
+        </w:rPr>
+        <w:t>MasterVault is currently bound to being a local system use product. Moving the product online will make it easier for users to use MasterVault.</w:t>
+      </w:r>
+    </w:p>
+    <w:p>
+      <w:pPr>
+        <w:rPr>
+          <w:lang w:val="en-US" w:eastAsia="en-US"/>
+        </w:rPr>
+      </w:pPr>
     </w:p>
     <w:p>
       <w:pPr>
         <w:pStyle w:val="ListParagraph"/>
         <w:numPr>
           <w:ilvl w:val="0"/>
-          <w:numId w:val="13"/>
+          <w:numId w:val="14"/>
         </w:numPr>
         <w:rPr>
           <w:lang w:val="en-US" w:eastAsia="en-US"/>
@@ -3294,7 +3936,19 @@
         <w:rPr>
           <w:lang w:eastAsia="en-US"/>
         </w:rPr>
-        <w:t>Improving our data framework</w:t>
+        <w:t>Pa</w:t>
+      </w:r>
+      <w:r>
+        <w:rPr>
+          <w:lang w:eastAsia="en-US"/>
+        </w:rPr>
+        <w:t>raphrase</w:t>
+      </w:r>
+      <w:r>
+        <w:rPr>
+          <w:lang w:eastAsia="en-US"/>
+        </w:rPr>
+        <w:t xml:space="preserve"> Generator</w:t>
       </w:r>
       <w:r>
         <w:rPr>
@@ -3305,46 +3959,30 @@
     </w:p>
     <w:p>
       <w:pPr>
-        <w:pStyle w:val="ListParagraph"/>
-        <w:numPr>
-          <w:ilvl w:val="0"/>
-          <w:numId w:val="13"/>
-        </w:numPr>
-        <w:rPr>
-          <w:lang w:val="en-US" w:eastAsia="en-US"/>
-        </w:rPr>
-      </w:pPr>
-      <w:r>
-        <w:rPr>
-          <w:lang w:eastAsia="en-US"/>
-        </w:rPr>
-        <w:t>Pa</w:t>
-      </w:r>
-      <w:r>
-        <w:rPr>
-          <w:lang w:eastAsia="en-US"/>
-        </w:rPr>
-        <w:t>raphrase</w:t>
-      </w:r>
-      <w:r>
-        <w:rPr>
-          <w:lang w:eastAsia="en-US"/>
-        </w:rPr>
-        <w:t xml:space="preserve"> Generator</w:t>
-      </w:r>
-      <w:r>
-        <w:rPr>
-          <w:lang w:val="en-US" w:eastAsia="en-US"/>
-        </w:rPr>
-        <w:t> </w:t>
-      </w:r>
-    </w:p>
-    <w:p>
-      <w:pPr>
-        <w:rPr>
-          <w:lang w:val="en-US" w:eastAsia="en-US"/>
-        </w:rPr>
-      </w:pPr>
+        <w:rPr>
+          <w:lang w:val="en-US" w:eastAsia="en-US"/>
+        </w:rPr>
+      </w:pPr>
+      <w:r>
+        <w:rPr>
+          <w:lang w:val="en-US" w:eastAsia="en-US"/>
+        </w:rPr>
+        <w:t xml:space="preserve">One of the articles reviewed for this proposal explored the potential for using paraphrases to enhance passwords. MasterVault already has a </w:t>
+      </w:r>
+      <w:proofErr w:type="gramStart"/>
+      <w:r>
+        <w:rPr>
+          <w:lang w:val="en-US" w:eastAsia="en-US"/>
+        </w:rPr>
+        <w:t>keyword based</w:t>
+      </w:r>
+      <w:proofErr w:type="gramEnd"/>
+      <w:r>
+        <w:rPr>
+          <w:lang w:val="en-US" w:eastAsia="en-US"/>
+        </w:rPr>
+        <w:t xml:space="preserve"> password generator, we plan on enhancing this generator to paraphrase passwords for users.</w:t>
+      </w:r>
     </w:p>
     <w:p>
       <w:pPr>
@@ -3353,25 +3991,41 @@
           <w:lang w:val="en-NZ"/>
         </w:rPr>
       </w:pPr>
-      <w:bookmarkStart w:id="12" w:name="_Toc160803145"/>
       <w:r>
         <w:rPr>
           <w:noProof/>
           <w:lang w:val="en-NZ"/>
         </w:rPr>
+        <w:t xml:space="preserve"> </w:t>
+      </w:r>
+      <w:bookmarkStart w:id="13" w:name="_Toc161320932"/>
+      <w:r>
+        <w:rPr>
+          <w:bdr w:val="single" w:sz="2" w:space="0" w:color="E3E3E3" w:frame="1"/>
+          <w:lang w:val="en-NZ"/>
+        </w:rPr>
+        <w:t>Schedule for Implementation/Timeline:</w:t>
+      </w:r>
+      <w:r>
+        <w:rPr>
+          <w:b w:val="0"/>
+          <w:bCs w:val="0"/>
+          <w:noProof/>
+          <w:lang w:val="en-NZ"/>
+        </w:rPr>
         <w:drawing>
-          <wp:anchor distT="0" distB="0" distL="114300" distR="114300" simplePos="0" relativeHeight="251659266" behindDoc="0" locked="0" layoutInCell="1" allowOverlap="1" wp14:anchorId="0CB4654B" wp14:editId="633E0C52">
+          <wp:anchor distT="0" distB="0" distL="114300" distR="114300" simplePos="0" relativeHeight="251660290" behindDoc="0" locked="0" layoutInCell="1" allowOverlap="1" wp14:anchorId="5682675C" wp14:editId="47CE3B5B">
             <wp:simplePos x="0" y="0"/>
-            <wp:positionH relativeFrom="column">
-              <wp:posOffset>-714375</wp:posOffset>
+            <wp:positionH relativeFrom="margin">
+              <wp:align>center</wp:align>
             </wp:positionH>
             <wp:positionV relativeFrom="paragraph">
-              <wp:posOffset>612140</wp:posOffset>
+              <wp:posOffset>628015</wp:posOffset>
             </wp:positionV>
-            <wp:extent cx="7094220" cy="1781175"/>
-            <wp:effectExtent l="0" t="0" r="0" b="9525"/>
+            <wp:extent cx="7067550" cy="2038985"/>
+            <wp:effectExtent l="0" t="0" r="0" b="0"/>
             <wp:wrapSquare wrapText="bothSides"/>
-            <wp:docPr id="1" name="Picture 1"/>
+            <wp:docPr id="5" name="Picture 5" descr="image"/>
             <wp:cNvGraphicFramePr>
               <a:graphicFrameLocks xmlns:a="http://schemas.openxmlformats.org/drawingml/2006/main" noChangeAspect="1"/>
             </wp:cNvGraphicFramePr>
@@ -3379,29 +4033,36 @@
               <a:graphicData uri="http://schemas.openxmlformats.org/drawingml/2006/picture">
                 <pic:pic xmlns:pic="http://schemas.openxmlformats.org/drawingml/2006/picture">
                   <pic:nvPicPr>
-                    <pic:cNvPr id="1" name=""/>
-                    <pic:cNvPicPr/>
+                    <pic:cNvPr id="0" name="Picture 6" descr="image"/>
+                    <pic:cNvPicPr>
+                      <a:picLocks noChangeAspect="1" noChangeArrowheads="1"/>
+                    </pic:cNvPicPr>
                   </pic:nvPicPr>
                   <pic:blipFill>
-                    <a:blip r:embed="rId8">
+                    <a:blip r:embed="rId10" cstate="print">
                       <a:extLst>
                         <a:ext uri="{28A0092B-C50C-407E-A947-70E740481C1C}">
                           <a14:useLocalDpi xmlns:a14="http://schemas.microsoft.com/office/drawing/2010/main" val="0"/>
                         </a:ext>
                       </a:extLst>
                     </a:blip>
+                    <a:srcRect/>
                     <a:stretch>
                       <a:fillRect/>
                     </a:stretch>
                   </pic:blipFill>
-                  <pic:spPr>
+                  <pic:spPr bwMode="auto">
                     <a:xfrm>
                       <a:off x="0" y="0"/>
-                      <a:ext cx="7094220" cy="1781175"/>
+                      <a:ext cx="7067550" cy="2038985"/>
                     </a:xfrm>
                     <a:prstGeom prst="rect">
                       <a:avLst/>
                     </a:prstGeom>
+                    <a:noFill/>
+                    <a:ln>
+                      <a:noFill/>
+                    </a:ln>
                   </pic:spPr>
                 </pic:pic>
               </a:graphicData>
@@ -3415,14 +4076,7 @@
           </wp:anchor>
         </w:drawing>
       </w:r>
-      <w:r>
-        <w:rPr>
-          <w:bdr w:val="single" w:sz="2" w:space="0" w:color="E3E3E3" w:frame="1"/>
-          <w:lang w:val="en-NZ"/>
-        </w:rPr>
-        <w:t>Schedule for Implementation/Timeline:</w:t>
-      </w:r>
-      <w:bookmarkEnd w:id="12"/>
+      <w:bookmarkEnd w:id="13"/>
     </w:p>
     <w:p>
       <w:pPr>
@@ -3438,19 +4092,87 @@
           <w:lang w:val="en-NZ"/>
         </w:rPr>
       </w:pPr>
+      <w:bookmarkStart w:id="14" w:name="_Toc161320933"/>
       <w:r>
         <w:rPr>
           <w:lang w:val="en-NZ"/>
         </w:rPr>
         <w:t>Tools:</w:t>
       </w:r>
-    </w:p>
-    <w:p>
-      <w:pPr>
-        <w:rPr>
-          <w:lang w:val="en-NZ"/>
-        </w:rPr>
-      </w:pPr>
+      <w:bookmarkEnd w:id="14"/>
+    </w:p>
+    <w:p>
+      <w:pPr>
+        <w:rPr>
+          <w:lang w:val="en-NZ"/>
+        </w:rPr>
+      </w:pPr>
+      <w:r>
+        <w:rPr>
+          <w:lang w:val="en-NZ"/>
+        </w:rPr>
+        <w:t>There will be two main tools used for the development of this project.</w:t>
+      </w:r>
+    </w:p>
+    <w:p>
+      <w:pPr>
+        <w:pStyle w:val="Heading2"/>
+      </w:pPr>
+      <w:bookmarkStart w:id="15" w:name="_Toc161320934"/>
+      <w:r>
+        <w:t>GitHub:</w:t>
+      </w:r>
+      <w:bookmarkEnd w:id="15"/>
+    </w:p>
+    <w:p>
+      <w:pPr>
+        <w:pStyle w:val="Subtitle"/>
+      </w:pPr>
+      <w:r>
+        <w:t>(</w:t>
+      </w:r>
+      <w:proofErr w:type="spellStart"/>
+      <w:r>
+        <w:t>Wanstrath</w:t>
+      </w:r>
+      <w:proofErr w:type="spellEnd"/>
+      <w:r>
+        <w:t xml:space="preserve"> et al., 2008)</w:t>
+      </w:r>
+    </w:p>
+    <w:p>
+      <w:pPr>
+        <w:rPr>
+          <w:lang w:val="en-NZ"/>
+        </w:rPr>
+      </w:pPr>
+      <w:r>
+        <w:rPr>
+          <w:lang w:val="en-NZ"/>
+        </w:rPr>
+        <w:t>GitHub will be used for code collaboration. It has been a stable product for collaboration, and we have plenty of experience using it in the past.</w:t>
+      </w:r>
+    </w:p>
+    <w:p>
+      <w:pPr>
+        <w:pStyle w:val="Heading2"/>
+      </w:pPr>
+      <w:bookmarkStart w:id="16" w:name="_Toc161320935"/>
+      <w:r>
+        <w:t>Trello:</w:t>
+      </w:r>
+      <w:bookmarkEnd w:id="16"/>
+    </w:p>
+    <w:p>
+      <w:pPr>
+        <w:pStyle w:val="Subtitle"/>
+        <w:rPr>
+          <w:lang w:val="en-NZ"/>
+        </w:rPr>
+      </w:pPr>
+      <w:r>
+        <w:t>(Cannon-Brookes &amp; Farquhar, 2011)</w:t>
+      </w:r>
     </w:p>
     <w:p>
       <w:pPr>
@@ -3463,12 +4185,39 @@
           <w:lang w:val="en-NZ"/>
         </w:rPr>
       </w:pPr>
-      <w:bookmarkStart w:id="13" w:name="_Toc160803146"/>
       <w:r>
         <w:rPr>
           <w:bdr w:val="single" w:sz="2" w:space="0" w:color="E3E3E3" w:frame="1"/>
           <w:lang w:val="en-NZ"/>
         </w:rPr>
+        <w:t>Trello is a project management tool. It allows us to have a visual</w:t>
+      </w:r>
+      <w:r>
+        <w:rPr>
+          <w:bdr w:val="single" w:sz="2" w:space="0" w:color="E3E3E3" w:frame="1"/>
+          <w:lang w:val="en-NZ"/>
+        </w:rPr>
+        <w:t xml:space="preserve"> representation of tasks using lists and cards. It</w:t>
+      </w:r>
+      <w:r>
+        <w:rPr>
+          <w:bdr w:val="single" w:sz="2" w:space="0" w:color="E3E3E3" w:frame="1"/>
+          <w:lang w:val="en-NZ"/>
+        </w:rPr>
+        <w:t xml:space="preserve"> </w:t>
+      </w:r>
+      <w:r>
+        <w:rPr>
+          <w:bdr w:val="single" w:sz="2" w:space="0" w:color="E3E3E3" w:frame="1"/>
+          <w:lang w:val="en-NZ"/>
+        </w:rPr>
+        <w:t>allows us to assign work to teammates and track the progress of one another and the progress of the project.</w:t>
+      </w:r>
+      <w:r>
+        <w:rPr>
+          <w:bdr w:val="single" w:sz="2" w:space="0" w:color="E3E3E3" w:frame="1"/>
+          <w:lang w:val="en-NZ"/>
+        </w:rPr>
         <w:br w:type="page"/>
       </w:r>
     </w:p>
@@ -3479,6 +4228,7 @@
           <w:lang w:val="en-NZ"/>
         </w:rPr>
       </w:pPr>
+      <w:bookmarkStart w:id="17" w:name="_Toc161320936"/>
       <w:r>
         <w:rPr>
           <w:bdr w:val="single" w:sz="2" w:space="0" w:color="E3E3E3" w:frame="1"/>
@@ -3494,7 +4244,7 @@
         </w:rPr>
         <w:t>:</w:t>
       </w:r>
-      <w:bookmarkEnd w:id="13"/>
+      <w:bookmarkEnd w:id="17"/>
     </w:p>
     <w:p>
       <w:pPr>
@@ -3508,6 +4258,83 @@
           <w:bdr w:val="single" w:sz="2" w:space="0" w:color="E3E3E3" w:frame="1"/>
           <w:lang w:val="en-NZ"/>
         </w:rPr>
+        <w:t xml:space="preserve">In conclusion, modern day password managers all have area in which they excel. But they all fall short </w:t>
+      </w:r>
+      <w:r>
+        <w:rPr>
+          <w:bdr w:val="single" w:sz="2" w:space="0" w:color="E3E3E3" w:frame="1"/>
+          <w:lang w:val="en-NZ"/>
+        </w:rPr>
+        <w:t xml:space="preserve">in one area or another, leaving a large amount of users unable or unwilling to use the password manager. MasterVault aimed to fill this gap in the market but fell short. We aim to enhance MasterVault </w:t>
+      </w:r>
+      <w:r>
+        <w:rPr>
+          <w:bdr w:val="single" w:sz="2" w:space="0" w:color="E3E3E3" w:frame="1"/>
+          <w:lang w:val="en-NZ"/>
+        </w:rPr>
+        <w:t>by adding</w:t>
+      </w:r>
+      <w:r>
+        <w:rPr>
+          <w:bdr w:val="single" w:sz="2" w:space="0" w:color="E3E3E3" w:frame="1"/>
+          <w:lang w:val="en-NZ"/>
+        </w:rPr>
+        <w:t xml:space="preserve"> top-of-the-line security and</w:t>
+      </w:r>
+      <w:r>
+        <w:rPr>
+          <w:bdr w:val="single" w:sz="2" w:space="0" w:color="E3E3E3" w:frame="1"/>
+          <w:lang w:val="en-NZ"/>
+        </w:rPr>
+        <w:t xml:space="preserve"> </w:t>
+      </w:r>
+      <w:r>
+        <w:rPr>
+          <w:bdr w:val="single" w:sz="2" w:space="0" w:color="E3E3E3" w:frame="1"/>
+          <w:lang w:val="en-NZ"/>
+        </w:rPr>
+        <w:t>make it</w:t>
+      </w:r>
+      <w:r>
+        <w:rPr>
+          <w:bdr w:val="single" w:sz="2" w:space="0" w:color="E3E3E3" w:frame="1"/>
+          <w:lang w:val="en-NZ"/>
+        </w:rPr>
+        <w:t xml:space="preserve"> as user-friendly as possible. </w:t>
+      </w:r>
+      <w:r>
+        <w:rPr>
+          <w:bdr w:val="single" w:sz="2" w:space="0" w:color="E3E3E3" w:frame="1"/>
+          <w:lang w:val="en-NZ"/>
+        </w:rPr>
+        <w:t>By the end of this project</w:t>
+      </w:r>
+      <w:r>
+        <w:rPr>
+          <w:bdr w:val="single" w:sz="2" w:space="0" w:color="E3E3E3" w:frame="1"/>
+          <w:lang w:val="en-NZ"/>
+        </w:rPr>
+        <w:t>, we believe Master</w:t>
+      </w:r>
+      <w:r>
+        <w:rPr>
+          <w:bdr w:val="single" w:sz="2" w:space="0" w:color="E3E3E3" w:frame="1"/>
+          <w:lang w:val="en-NZ"/>
+        </w:rPr>
+        <w:t>Vault will be an ideal password manager for all user</w:t>
+      </w:r>
+      <w:r>
+        <w:rPr>
+          <w:bdr w:val="single" w:sz="2" w:space="0" w:color="E3E3E3" w:frame="1"/>
+          <w:lang w:val="en-NZ"/>
+        </w:rPr>
+        <w:t>s online.</w:t>
+      </w:r>
+      <w:r>
+        <w:rPr>
+          <w:bdr w:val="single" w:sz="2" w:space="0" w:color="E3E3E3" w:frame="1"/>
+          <w:lang w:val="en-NZ"/>
+        </w:rPr>
         <w:br w:type="page"/>
       </w:r>
     </w:p>
@@ -3518,7 +4345,7 @@
           <w:lang w:val="en-NZ"/>
         </w:rPr>
       </w:pPr>
-      <w:bookmarkStart w:id="14" w:name="_Toc160803147"/>
+      <w:bookmarkStart w:id="18" w:name="_Toc161320937"/>
       <w:r>
         <w:rPr>
           <w:lang w:val="en-NZ"/>
@@ -3526,6 +4353,7 @@
         <w:lastRenderedPageBreak/>
         <w:t>References</w:t>
       </w:r>
+      <w:bookmarkEnd w:id="18"/>
     </w:p>
     <w:p>
       <w:pPr>
@@ -3534,32 +4362,67 @@
           <w:ilvl w:val="0"/>
           <w:numId w:val="14"/>
         </w:numPr>
+        <w:spacing w:line="276" w:lineRule="auto"/>
         <w:jc w:val="left"/>
         <w:rPr>
           <w:lang w:val="en-NZ"/>
         </w:rPr>
       </w:pPr>
-      <w:r>
-        <w:rPr>
+      <w:proofErr w:type="spellStart"/>
+      <w:r>
+        <w:rPr>
+          <w:rFonts w:ascii="Times New Roman" w:hAnsi="Times New Roman" w:cs="Times New Roman"/>
           <w:i/>
           <w:iCs/>
           <w:lang w:val="en-NZ"/>
         </w:rPr>
-        <w:t>Dashlane password manager</w:t>
-      </w:r>
-      <w:r>
-        <w:rPr>
-          <w:lang w:val="en-NZ"/>
-        </w:rPr>
-        <w:t>. Dashlane. (2024, March 7).</w:t>
-      </w:r>
-      <w:r>
-        <w:rPr>
-          <w:lang w:val="en-NZ"/>
-        </w:rPr>
-        <w:t xml:space="preserve"> </w:t>
-      </w:r>
-      <w:hyperlink r:id="rId9" w:history="1">
+        <w:t>Dashlane</w:t>
+      </w:r>
+      <w:proofErr w:type="spellEnd"/>
+      <w:r>
+        <w:rPr>
+          <w:rFonts w:ascii="Times New Roman" w:hAnsi="Times New Roman" w:cs="Times New Roman"/>
+          <w:i/>
+          <w:iCs/>
+          <w:lang w:val="en-NZ"/>
+        </w:rPr>
+        <w:t xml:space="preserve"> password manager</w:t>
+      </w:r>
+      <w:r>
+        <w:rPr>
+          <w:rFonts w:ascii="Times New Roman" w:hAnsi="Times New Roman" w:cs="Times New Roman"/>
+          <w:lang w:val="en-NZ"/>
+        </w:rPr>
+        <w:t xml:space="preserve">. </w:t>
+      </w:r>
+      <w:proofErr w:type="spellStart"/>
+      <w:r>
+        <w:rPr>
+          <w:rFonts w:ascii="Times New Roman" w:hAnsi="Times New Roman" w:cs="Times New Roman"/>
+          <w:lang w:val="en-NZ"/>
+        </w:rPr>
+        <w:t>Dashlane</w:t>
+      </w:r>
+      <w:proofErr w:type="spellEnd"/>
+      <w:r>
+        <w:rPr>
+          <w:rFonts w:ascii="Times New Roman" w:hAnsi="Times New Roman" w:cs="Times New Roman"/>
+          <w:lang w:val="en-NZ"/>
+        </w:rPr>
+        <w:t>. (2024, March 7).</w:t>
+      </w:r>
+    </w:p>
+    <w:p>
+      <w:pPr>
+        <w:pStyle w:val="ListParagraph"/>
+        <w:spacing w:line="276" w:lineRule="auto"/>
+        <w:ind w:left="360"/>
+        <w:jc w:val="left"/>
+        <w:rPr>
+          <w:lang w:val="en-NZ"/>
+        </w:rPr>
+      </w:pPr>
+      <w:hyperlink r:id="rId11" w:history="1">
         <w:r>
           <w:rPr>
             <w:rStyle w:val="Hyperlink"/>
@@ -3583,6 +4446,356 @@
           <w:ilvl w:val="0"/>
           <w:numId w:val="14"/>
         </w:numPr>
+        <w:spacing w:before="100" w:beforeAutospacing="1" w:after="100" w:afterAutospacing="1" w:line="276" w:lineRule="auto"/>
+        <w:jc w:val="left"/>
+        <w:textAlignment w:val="auto"/>
+        <w:rPr>
+          <w:rFonts w:ascii="Times New Roman" w:hAnsi="Times New Roman" w:cs="Times New Roman"/>
+          <w:lang w:val="en-US" w:eastAsia="en-US"/>
+        </w:rPr>
+      </w:pPr>
+      <w:r>
+        <w:rPr>
+          <w:rFonts w:ascii="Times New Roman" w:hAnsi="Times New Roman" w:cs="Times New Roman"/>
+          <w:lang w:val="en-US" w:eastAsia="en-US"/>
+        </w:rPr>
+        <w:t xml:space="preserve">Shinde, S., &amp; Deshpande, M. (2022). </w:t>
+      </w:r>
+      <w:r>
+        <w:rPr>
+          <w:rFonts w:ascii="Times New Roman" w:hAnsi="Times New Roman" w:cs="Times New Roman"/>
+          <w:i/>
+          <w:iCs/>
+          <w:lang w:val="en-US" w:eastAsia="en-US"/>
+        </w:rPr>
+        <w:t>IJRASET Journal for Research in Applied Science and Engineering Technology</w:t>
+      </w:r>
+      <w:r>
+        <w:rPr>
+          <w:rFonts w:ascii="Times New Roman" w:hAnsi="Times New Roman" w:cs="Times New Roman"/>
+          <w:lang w:val="en-US" w:eastAsia="en-US"/>
+        </w:rPr>
+        <w:t xml:space="preserve">. A Study for an Ideal Password Management System. </w:t>
+      </w:r>
+      <w:hyperlink r:id="rId12" w:history="1">
+        <w:r>
+          <w:rPr>
+            <w:rStyle w:val="Hyperlink"/>
+            <w:rFonts w:ascii="Times New Roman" w:hAnsi="Times New Roman" w:cs="Times New Roman"/>
+            <w:lang w:val="en-US" w:eastAsia="en-US"/>
+          </w:rPr>
+          <w:t>https://www.ijraset.com/research-paper/an-ideal-password-management-system</w:t>
+        </w:r>
+      </w:hyperlink>
+      <w:r>
+        <w:rPr>
+          <w:rFonts w:ascii="Times New Roman" w:hAnsi="Times New Roman" w:cs="Times New Roman"/>
+          <w:lang w:val="en-US" w:eastAsia="en-US"/>
+        </w:rPr>
+        <w:t xml:space="preserve"> </w:t>
+      </w:r>
+    </w:p>
+    <w:p>
+      <w:pPr>
+        <w:pStyle w:val="ListParagraph"/>
+        <w:numPr>
+          <w:ilvl w:val="0"/>
+          <w:numId w:val="14"/>
+        </w:numPr>
+        <w:spacing w:before="100" w:beforeAutospacing="1" w:after="100" w:afterAutospacing="1" w:line="276" w:lineRule="auto"/>
+        <w:jc w:val="left"/>
+        <w:textAlignment w:val="auto"/>
+        <w:rPr>
+          <w:rFonts w:ascii="Times New Roman" w:hAnsi="Times New Roman" w:cs="Times New Roman"/>
+          <w:lang w:val="en-US" w:eastAsia="en-US"/>
+        </w:rPr>
+      </w:pPr>
+      <w:proofErr w:type="spellStart"/>
+      <w:r>
+        <w:rPr>
+          <w:rFonts w:ascii="Times New Roman" w:hAnsi="Times New Roman" w:cs="Times New Roman"/>
+          <w:lang w:val="en-US" w:eastAsia="en-US"/>
+        </w:rPr>
+        <w:t>Umejiaku</w:t>
+      </w:r>
+      <w:proofErr w:type="spellEnd"/>
+      <w:r>
+        <w:rPr>
+          <w:rFonts w:ascii="Times New Roman" w:hAnsi="Times New Roman" w:cs="Times New Roman"/>
+          <w:lang w:val="en-US" w:eastAsia="en-US"/>
+        </w:rPr>
+        <w:t xml:space="preserve">, A. P., </w:t>
+      </w:r>
+      <w:proofErr w:type="spellStart"/>
+      <w:r>
+        <w:rPr>
+          <w:rFonts w:ascii="Times New Roman" w:hAnsi="Times New Roman" w:cs="Times New Roman"/>
+          <w:lang w:val="en-US" w:eastAsia="en-US"/>
+        </w:rPr>
+        <w:t>Dhakal</w:t>
+      </w:r>
+      <w:proofErr w:type="spellEnd"/>
+      <w:r>
+        <w:rPr>
+          <w:rFonts w:ascii="Times New Roman" w:hAnsi="Times New Roman" w:cs="Times New Roman"/>
+          <w:lang w:val="en-US" w:eastAsia="en-US"/>
+        </w:rPr>
+        <w:t xml:space="preserve">, P., &amp; Sheng, V. S. (2023, May 9). </w:t>
+      </w:r>
+      <w:r>
+        <w:rPr>
+          <w:rFonts w:ascii="Times New Roman" w:hAnsi="Times New Roman" w:cs="Times New Roman"/>
+          <w:i/>
+          <w:iCs/>
+          <w:lang w:val="en-US" w:eastAsia="en-US"/>
+        </w:rPr>
+        <w:t>Balancing password security and user convenience: Exploring the potential of prompt models for password generation</w:t>
+      </w:r>
+      <w:r>
+        <w:rPr>
+          <w:rFonts w:ascii="Times New Roman" w:hAnsi="Times New Roman" w:cs="Times New Roman"/>
+          <w:lang w:val="en-US" w:eastAsia="en-US"/>
+        </w:rPr>
+        <w:t xml:space="preserve">. MDPI. </w:t>
+      </w:r>
+      <w:hyperlink r:id="rId13" w:history="1">
+        <w:r>
+          <w:rPr>
+            <w:rStyle w:val="Hyperlink"/>
+            <w:rFonts w:ascii="Times New Roman" w:hAnsi="Times New Roman" w:cs="Times New Roman"/>
+            <w:lang w:val="en-US" w:eastAsia="en-US"/>
+          </w:rPr>
+          <w:t>https://www.mdpi.com/2079-9292/12/10/2159</w:t>
+        </w:r>
+      </w:hyperlink>
+      <w:r>
+        <w:rPr>
+          <w:rFonts w:ascii="Times New Roman" w:hAnsi="Times New Roman" w:cs="Times New Roman"/>
+          <w:lang w:val="en-US" w:eastAsia="en-US"/>
+        </w:rPr>
+        <w:t xml:space="preserve"> </w:t>
+      </w:r>
+    </w:p>
+    <w:p>
+      <w:pPr>
+        <w:pStyle w:val="ListParagraph"/>
+        <w:numPr>
+          <w:ilvl w:val="0"/>
+          <w:numId w:val="14"/>
+        </w:numPr>
+        <w:spacing w:before="0" w:after="100" w:afterAutospacing="1" w:line="276" w:lineRule="auto"/>
+        <w:jc w:val="left"/>
+        <w:textAlignment w:val="auto"/>
+        <w:rPr>
+          <w:rFonts w:ascii="Times New Roman" w:hAnsi="Times New Roman" w:cs="Times New Roman"/>
+          <w:lang w:val="en-US" w:eastAsia="en-US"/>
+        </w:rPr>
+      </w:pPr>
+      <w:r>
+        <w:rPr>
+          <w:rFonts w:ascii="Times New Roman" w:hAnsi="Times New Roman" w:cs="Times New Roman"/>
+          <w:lang w:val="en-US" w:eastAsia="en-US"/>
+        </w:rPr>
+        <w:t xml:space="preserve">Aman Pratap Singh, G. S. (2021). </w:t>
+      </w:r>
+      <w:r>
+        <w:rPr>
+          <w:rFonts w:ascii="Times New Roman" w:hAnsi="Times New Roman" w:cs="Times New Roman"/>
+          <w:i/>
+          <w:iCs/>
+          <w:lang w:val="en-US" w:eastAsia="en-US"/>
+        </w:rPr>
+        <w:t>A comparative study on modern password management</w:t>
+      </w:r>
+      <w:r>
+        <w:rPr>
+          <w:rFonts w:ascii="Times New Roman" w:hAnsi="Times New Roman" w:cs="Times New Roman"/>
+          <w:lang w:val="en-US" w:eastAsia="en-US"/>
+        </w:rPr>
+        <w:t xml:space="preserve">. </w:t>
+      </w:r>
+      <w:hyperlink r:id="rId14" w:history="1">
+        <w:r>
+          <w:rPr>
+            <w:rStyle w:val="Hyperlink"/>
+            <w:rFonts w:ascii="Times New Roman" w:hAnsi="Times New Roman" w:cs="Times New Roman"/>
+            <w:lang w:val="en-US" w:eastAsia="en-US"/>
+          </w:rPr>
+          <w:t>https://annalsofrscb.ro/index.php/journal/article/view/9761</w:t>
+        </w:r>
+      </w:hyperlink>
+      <w:r>
+        <w:rPr>
+          <w:rFonts w:ascii="Times New Roman" w:hAnsi="Times New Roman" w:cs="Times New Roman"/>
+          <w:lang w:val="en-US" w:eastAsia="en-US"/>
+        </w:rPr>
+        <w:t xml:space="preserve"> </w:t>
+      </w:r>
+    </w:p>
+    <w:p>
+      <w:pPr>
+        <w:pStyle w:val="ListParagraph"/>
+        <w:numPr>
+          <w:ilvl w:val="0"/>
+          <w:numId w:val="14"/>
+        </w:numPr>
+        <w:rPr>
+          <w:lang w:val="en-NZ"/>
+        </w:rPr>
+      </w:pPr>
+      <w:r>
+        <w:rPr>
+          <w:lang w:val="en-NZ"/>
+        </w:rPr>
+        <w:t>(Article 4)</w:t>
+      </w:r>
+    </w:p>
+    <w:p>
+      <w:pPr>
+        <w:pStyle w:val="ListParagraph"/>
+        <w:numPr>
+          <w:ilvl w:val="0"/>
+          <w:numId w:val="14"/>
+        </w:numPr>
+        <w:rPr>
+          <w:lang w:val="en-NZ"/>
+        </w:rPr>
+      </w:pPr>
+      <w:r>
+        <w:rPr>
+          <w:lang w:val="en-NZ"/>
+        </w:rPr>
+        <w:t>(Article 5)</w:t>
+      </w:r>
+    </w:p>
+    <w:p>
+      <w:pPr>
+        <w:pStyle w:val="ListParagraph"/>
+        <w:numPr>
+          <w:ilvl w:val="0"/>
+          <w:numId w:val="14"/>
+        </w:numPr>
+        <w:spacing w:before="100" w:beforeAutospacing="1" w:after="100" w:afterAutospacing="1"/>
+        <w:jc w:val="left"/>
+        <w:textAlignment w:val="auto"/>
+        <w:rPr>
+          <w:rFonts w:ascii="Times New Roman" w:hAnsi="Times New Roman" w:cs="Times New Roman"/>
+          <w:lang w:val="en-US" w:eastAsia="en-US"/>
+        </w:rPr>
+      </w:pPr>
+      <w:proofErr w:type="spellStart"/>
+      <w:r>
+        <w:rPr>
+          <w:rFonts w:ascii="Times New Roman" w:hAnsi="Times New Roman" w:cs="Times New Roman"/>
+          <w:lang w:val="en-US" w:eastAsia="en-US"/>
+        </w:rPr>
+        <w:t>Wanstrath</w:t>
+      </w:r>
+      <w:proofErr w:type="spellEnd"/>
+      <w:r>
+        <w:rPr>
+          <w:rFonts w:ascii="Times New Roman" w:hAnsi="Times New Roman" w:cs="Times New Roman"/>
+          <w:lang w:val="en-US" w:eastAsia="en-US"/>
+        </w:rPr>
+        <w:t xml:space="preserve">, C., Preston-Werner, T., &amp; Hyett, P. J. (2008). </w:t>
+      </w:r>
+      <w:r>
+        <w:rPr>
+          <w:rFonts w:ascii="Times New Roman" w:hAnsi="Times New Roman" w:cs="Times New Roman"/>
+          <w:i/>
+          <w:iCs/>
+          <w:lang w:val="en-US" w:eastAsia="en-US"/>
+        </w:rPr>
+        <w:t>Let’s build from here</w:t>
+      </w:r>
+      <w:r>
+        <w:rPr>
+          <w:rFonts w:ascii="Times New Roman" w:hAnsi="Times New Roman" w:cs="Times New Roman"/>
+          <w:lang w:val="en-US" w:eastAsia="en-US"/>
+        </w:rPr>
+        <w:t xml:space="preserve">. GitHub. </w:t>
+      </w:r>
+      <w:hyperlink r:id="rId15" w:history="1">
+        <w:r>
+          <w:rPr>
+            <w:rStyle w:val="Hyperlink"/>
+            <w:rFonts w:ascii="Times New Roman" w:hAnsi="Times New Roman" w:cs="Times New Roman"/>
+            <w:lang w:val="en-US" w:eastAsia="en-US"/>
+          </w:rPr>
+          <w:t>https://github.com/</w:t>
+        </w:r>
+      </w:hyperlink>
+      <w:r>
+        <w:rPr>
+          <w:rFonts w:ascii="Times New Roman" w:hAnsi="Times New Roman" w:cs="Times New Roman"/>
+          <w:lang w:val="en-US" w:eastAsia="en-US"/>
+        </w:rPr>
+        <w:t xml:space="preserve"> </w:t>
+      </w:r>
+    </w:p>
+    <w:p>
+      <w:pPr>
+        <w:pStyle w:val="ListParagraph"/>
+        <w:numPr>
+          <w:ilvl w:val="0"/>
+          <w:numId w:val="14"/>
+        </w:numPr>
+        <w:spacing w:before="100" w:beforeAutospacing="1" w:after="100" w:afterAutospacing="1"/>
+        <w:jc w:val="left"/>
+        <w:textAlignment w:val="auto"/>
+        <w:rPr>
+          <w:rFonts w:ascii="Times New Roman" w:hAnsi="Times New Roman" w:cs="Times New Roman"/>
+          <w:lang w:val="en-US" w:eastAsia="en-US"/>
+        </w:rPr>
+      </w:pPr>
+      <w:r>
+        <w:rPr>
+          <w:rFonts w:ascii="Times New Roman" w:hAnsi="Times New Roman" w:cs="Times New Roman"/>
+          <w:lang w:val="en-US" w:eastAsia="en-US"/>
+        </w:rPr>
+        <w:t xml:space="preserve">Cannon-Brookes, M., &amp; Farquhar, S. (2011). </w:t>
+      </w:r>
+      <w:r>
+        <w:rPr>
+          <w:rFonts w:ascii="Times New Roman" w:hAnsi="Times New Roman" w:cs="Times New Roman"/>
+          <w:i/>
+          <w:iCs/>
+          <w:lang w:val="en-US" w:eastAsia="en-US"/>
+        </w:rPr>
+        <w:t>Trello brings all your tasks, teammates, and tools together</w:t>
+      </w:r>
+      <w:r>
+        <w:rPr>
+          <w:rFonts w:ascii="Times New Roman" w:hAnsi="Times New Roman" w:cs="Times New Roman"/>
+          <w:lang w:val="en-US" w:eastAsia="en-US"/>
+        </w:rPr>
+        <w:t xml:space="preserve">. Trello. </w:t>
+      </w:r>
+      <w:hyperlink r:id="rId16" w:history="1">
+        <w:r>
+          <w:rPr>
+            <w:rStyle w:val="Hyperlink"/>
+            <w:rFonts w:ascii="Times New Roman" w:hAnsi="Times New Roman" w:cs="Times New Roman"/>
+            <w:lang w:val="en-US" w:eastAsia="en-US"/>
+          </w:rPr>
+          <w:t>https://trello.com/</w:t>
+        </w:r>
+      </w:hyperlink>
+      <w:r>
+        <w:rPr>
+          <w:rFonts w:ascii="Times New Roman" w:hAnsi="Times New Roman" w:cs="Times New Roman"/>
+          <w:lang w:val="en-US" w:eastAsia="en-US"/>
+        </w:rPr>
+        <w:t xml:space="preserve"> </w:t>
+      </w:r>
+    </w:p>
+    <w:p>
+      <w:pPr>
+        <w:pStyle w:val="ListParagraph"/>
+        <w:numPr>
+          <w:ilvl w:val="0"/>
+          <w:numId w:val="14"/>
+        </w:numPr>
         <w:rPr>
           <w:lang w:val="en-NZ"/>
         </w:rPr>
@@ -3595,6 +4808,7 @@
           <w:lang w:val="en-NZ"/>
         </w:rPr>
       </w:pPr>
+      <w:bookmarkStart w:id="19" w:name="_Toc161320938"/>
       <w:r>
         <w:rPr>
           <w:lang w:val="en-NZ"/>
@@ -3607,14 +4821,7 @@
         </w:rPr>
         <w:t xml:space="preserve"> (For personal use)</w:t>
       </w:r>
-      <w:bookmarkEnd w:id="14"/>
-    </w:p>
-    <w:p>
-      <w:pPr>
-        <w:rPr>
-          <w:lang w:val="en-NZ"/>
-        </w:rPr>
-      </w:pPr>
+      <w:bookmarkEnd w:id="19"/>
     </w:p>
     <w:p>
       <w:pPr>
@@ -3645,72 +4852,7 @@
           <w:lang w:val="en-NZ"/>
         </w:rPr>
       </w:pPr>
-      <w:hyperlink r:id="rId10" w:history="1">
-        <w:r>
-          <w:rPr>
-            <w:rStyle w:val="Hyperlink"/>
-            <w:lang w:val="en-NZ"/>
-          </w:rPr>
-          <w:t>A Study for an idea password manager</w:t>
-        </w:r>
-      </w:hyperlink>
-    </w:p>
-    <w:p>
-      <w:pPr>
-        <w:pStyle w:val="ListParagraph"/>
-        <w:numPr>
-          <w:ilvl w:val="1"/>
-          <w:numId w:val="2"/>
-        </w:numPr>
-        <w:rPr>
-          <w:lang w:val="en-NZ"/>
-        </w:rPr>
-      </w:pPr>
-      <w:hyperlink r:id="rId11" w:history="1">
-        <w:r>
-          <w:rPr>
-            <w:rStyle w:val="Hyperlink"/>
-          </w:rPr>
-          <w:t>Balancing Password Security and User Convenience: Exploring the Potential of Prompt Models for Password Generation</w:t>
-        </w:r>
-      </w:hyperlink>
-    </w:p>
-    <w:p>
-      <w:pPr>
-        <w:pStyle w:val="ListParagraph"/>
-        <w:numPr>
-          <w:ilvl w:val="1"/>
-          <w:numId w:val="2"/>
-        </w:numPr>
-        <w:rPr>
-          <w:rStyle w:val="Hyperlink"/>
-          <w:color w:val="auto"/>
-          <w:u w:val="none"/>
-          <w:lang w:val="en-NZ"/>
-        </w:rPr>
-      </w:pPr>
-      <w:hyperlink r:id="rId12" w:history="1">
-        <w:r>
-          <w:rPr>
-            <w:rStyle w:val="Hyperlink"/>
-            <w:lang w:val="en-NZ"/>
-          </w:rPr>
-          <w:t>A Comparative Study on Modern Password Management</w:t>
-        </w:r>
-      </w:hyperlink>
-    </w:p>
-    <w:p>
-      <w:pPr>
-        <w:pStyle w:val="ListParagraph"/>
-        <w:numPr>
-          <w:ilvl w:val="1"/>
-          <w:numId w:val="2"/>
-        </w:numPr>
-        <w:rPr>
-          <w:lang w:val="en-NZ"/>
-        </w:rPr>
-      </w:pPr>
-      <w:hyperlink r:id="rId13" w:history="1">
+      <w:hyperlink r:id="rId17" w:history="1">
         <w:r>
           <w:rPr>
             <w:rStyle w:val="Hyperlink"/>
@@ -3732,602 +4874,160 @@
         </w:rPr>
       </w:pPr>
     </w:p>
-    <w:p>
-      <w:pPr>
-        <w:rPr>
-          <w:lang w:val="en-NZ"/>
-        </w:rPr>
-      </w:pPr>
-    </w:p>
-    <w:p>
-      <w:pPr>
-        <w:pStyle w:val="Heading2"/>
-        <w:rPr>
-          <w:lang w:val="en-NZ"/>
-        </w:rPr>
-      </w:pPr>
-      <w:bookmarkStart w:id="15" w:name="_Toc160803148"/>
-      <w:r>
-        <w:rPr>
-          <w:lang w:val="en-NZ"/>
-        </w:rPr>
-        <w:t>Structure</w:t>
-      </w:r>
-      <w:bookmarkEnd w:id="15"/>
-    </w:p>
-    <w:p>
-      <w:pPr>
-        <w:pStyle w:val="ListParagraph"/>
-        <w:numPr>
-          <w:ilvl w:val="0"/>
-          <w:numId w:val="2"/>
-        </w:numPr>
-        <w:rPr>
-          <w:lang w:val="en-NZ"/>
-        </w:rPr>
-      </w:pPr>
-      <w:r>
-        <w:rPr>
-          <w:bdr w:val="single" w:sz="2" w:space="0" w:color="E3E3E3" w:frame="1"/>
-          <w:lang w:val="en-NZ"/>
-        </w:rPr>
-        <w:t>Abstract (150-250 words)</w:t>
-      </w:r>
-      <w:r>
-        <w:rPr>
-          <w:bdr w:val="single" w:sz="2" w:space="0" w:color="E3E3E3" w:frame="1"/>
-          <w:lang w:val="en-NZ"/>
-        </w:rPr>
-        <w:t>:</w:t>
-      </w:r>
-    </w:p>
-    <w:p>
-      <w:pPr>
-        <w:pStyle w:val="ListParagraph"/>
-        <w:numPr>
-          <w:ilvl w:val="1"/>
-          <w:numId w:val="2"/>
-        </w:numPr>
-        <w:rPr>
-          <w:lang w:val="en-NZ"/>
-        </w:rPr>
-      </w:pPr>
-      <w:r>
-        <w:rPr>
-          <w:lang w:val="en-NZ"/>
-        </w:rPr>
-        <w:t>Briefly summarize the project.</w:t>
-      </w:r>
-      <w:r>
-        <w:rPr>
-          <w:lang w:val="en-NZ"/>
-        </w:rPr>
-        <w:t xml:space="preserve"> </w:t>
-      </w:r>
-    </w:p>
-    <w:p>
-      <w:pPr>
-        <w:pStyle w:val="ListParagraph"/>
-        <w:numPr>
-          <w:ilvl w:val="1"/>
-          <w:numId w:val="2"/>
-        </w:numPr>
-        <w:rPr>
-          <w:lang w:val="en-NZ"/>
-        </w:rPr>
-      </w:pPr>
-      <w:r>
-        <w:rPr>
-          <w:lang w:val="en-NZ"/>
-        </w:rPr>
-        <w:t>Cover background, current issues, motivation, proposed solution, and expected outcomes.</w:t>
-      </w:r>
-    </w:p>
-    <w:p>
-      <w:pPr>
-        <w:pStyle w:val="ListParagraph"/>
-        <w:rPr>
-          <w:lang w:val="en-NZ"/>
-        </w:rPr>
-      </w:pPr>
-    </w:p>
-    <w:p>
-      <w:pPr>
-        <w:pStyle w:val="ListParagraph"/>
-        <w:numPr>
-          <w:ilvl w:val="0"/>
-          <w:numId w:val="2"/>
-        </w:numPr>
-        <w:rPr>
-          <w:lang w:val="en-NZ"/>
-        </w:rPr>
-      </w:pPr>
-      <w:r>
-        <w:rPr>
-          <w:bdr w:val="single" w:sz="2" w:space="0" w:color="E3E3E3" w:frame="1"/>
-          <w:lang w:val="en-NZ"/>
-        </w:rPr>
-        <w:t>Introduction:</w:t>
-      </w:r>
-    </w:p>
-    <w:p>
-      <w:pPr>
-        <w:pStyle w:val="ListParagraph"/>
-        <w:numPr>
-          <w:ilvl w:val="1"/>
-          <w:numId w:val="2"/>
-        </w:numPr>
-        <w:rPr>
-          <w:lang w:val="en-NZ"/>
-        </w:rPr>
-      </w:pPr>
-      <w:r>
-        <w:rPr>
-          <w:lang w:val="en-NZ"/>
-        </w:rPr>
-        <w:t>Provide comprehensive background and motivation.</w:t>
-      </w:r>
-    </w:p>
-    <w:p>
-      <w:pPr>
-        <w:pStyle w:val="ListParagraph"/>
-        <w:numPr>
-          <w:ilvl w:val="1"/>
-          <w:numId w:val="2"/>
-        </w:numPr>
-        <w:rPr>
-          <w:lang w:val="en-NZ"/>
-        </w:rPr>
-      </w:pPr>
-      <w:r>
-        <w:rPr>
-          <w:lang w:val="en-NZ"/>
-        </w:rPr>
-        <w:t>Discuss challenges in the chosen research area.</w:t>
-      </w:r>
-    </w:p>
-    <w:p>
-      <w:pPr>
-        <w:pStyle w:val="ListParagraph"/>
-        <w:numPr>
-          <w:ilvl w:val="1"/>
-          <w:numId w:val="2"/>
-        </w:numPr>
-        <w:rPr>
-          <w:lang w:val="en-NZ"/>
-        </w:rPr>
-      </w:pPr>
-      <w:r>
-        <w:rPr>
-          <w:lang w:val="en-NZ"/>
-        </w:rPr>
-        <w:t>Briefly outline the proposed solution and contributions to knowledge.</w:t>
-      </w:r>
-    </w:p>
-    <w:p>
-      <w:pPr>
-        <w:pStyle w:val="ListParagraph"/>
-        <w:rPr>
-          <w:lang w:val="en-NZ"/>
-        </w:rPr>
-      </w:pPr>
-    </w:p>
-    <w:p>
-      <w:pPr>
-        <w:pStyle w:val="ListParagraph"/>
-        <w:numPr>
-          <w:ilvl w:val="0"/>
-          <w:numId w:val="2"/>
-        </w:numPr>
-        <w:rPr>
-          <w:lang w:val="en-NZ"/>
-        </w:rPr>
-      </w:pPr>
-      <w:r>
-        <w:rPr>
-          <w:bdr w:val="single" w:sz="2" w:space="0" w:color="E3E3E3" w:frame="1"/>
-          <w:lang w:val="en-NZ"/>
-        </w:rPr>
-        <w:t xml:space="preserve">Literature Review </w:t>
-      </w:r>
-    </w:p>
-    <w:p>
-      <w:pPr>
-        <w:pStyle w:val="ListParagraph"/>
-        <w:numPr>
-          <w:ilvl w:val="1"/>
-          <w:numId w:val="2"/>
-        </w:numPr>
-        <w:rPr>
-          <w:lang w:val="en-NZ"/>
-        </w:rPr>
-      </w:pPr>
-      <w:r>
-        <w:rPr>
-          <w:bdr w:val="single" w:sz="2" w:space="0" w:color="E3E3E3" w:frame="1"/>
-          <w:lang w:val="en-NZ"/>
-        </w:rPr>
-        <w:t>1.</w:t>
-      </w:r>
-    </w:p>
-    <w:p>
-      <w:pPr>
-        <w:pStyle w:val="ListParagraph"/>
-        <w:numPr>
-          <w:ilvl w:val="1"/>
-          <w:numId w:val="2"/>
-        </w:numPr>
-        <w:rPr>
-          <w:lang w:val="en-NZ"/>
-        </w:rPr>
-      </w:pPr>
-      <w:r>
-        <w:rPr>
-          <w:bdr w:val="single" w:sz="2" w:space="0" w:color="E3E3E3" w:frame="1"/>
-          <w:lang w:val="en-NZ"/>
-        </w:rPr>
-        <w:t>2.</w:t>
-      </w:r>
-    </w:p>
-    <w:p>
-      <w:pPr>
-        <w:pStyle w:val="ListParagraph"/>
-        <w:numPr>
-          <w:ilvl w:val="1"/>
-          <w:numId w:val="2"/>
-        </w:numPr>
-        <w:rPr>
-          <w:lang w:val="en-NZ"/>
-        </w:rPr>
-      </w:pPr>
-      <w:r>
-        <w:rPr>
-          <w:bdr w:val="single" w:sz="2" w:space="0" w:color="E3E3E3" w:frame="1"/>
-          <w:lang w:val="en-NZ"/>
-        </w:rPr>
-        <w:t>3.</w:t>
-      </w:r>
-    </w:p>
-    <w:p>
-      <w:pPr>
-        <w:pStyle w:val="ListParagraph"/>
-        <w:numPr>
-          <w:ilvl w:val="1"/>
-          <w:numId w:val="2"/>
-        </w:numPr>
-        <w:rPr>
-          <w:lang w:val="en-NZ"/>
-        </w:rPr>
-      </w:pPr>
-      <w:r>
-        <w:rPr>
-          <w:bdr w:val="single" w:sz="2" w:space="0" w:color="E3E3E3" w:frame="1"/>
-          <w:lang w:val="en-NZ"/>
-        </w:rPr>
-        <w:t>4.</w:t>
-      </w:r>
-    </w:p>
-    <w:p>
-      <w:pPr>
-        <w:pStyle w:val="ListParagraph"/>
-        <w:numPr>
-          <w:ilvl w:val="1"/>
-          <w:numId w:val="2"/>
-        </w:numPr>
-        <w:rPr>
-          <w:lang w:val="en-NZ"/>
-        </w:rPr>
-      </w:pPr>
-      <w:r>
-        <w:rPr>
-          <w:bdr w:val="single" w:sz="2" w:space="0" w:color="E3E3E3" w:frame="1"/>
-          <w:lang w:val="en-NZ"/>
-        </w:rPr>
-        <w:t>5.</w:t>
-      </w:r>
-    </w:p>
-    <w:p>
-      <w:pPr>
-        <w:rPr>
-          <w:lang w:val="en-NZ"/>
-        </w:rPr>
-      </w:pPr>
-    </w:p>
-    <w:p>
-      <w:pPr>
-        <w:pStyle w:val="ListParagraph"/>
-        <w:numPr>
-          <w:ilvl w:val="0"/>
-          <w:numId w:val="2"/>
-        </w:numPr>
-        <w:rPr>
-          <w:lang w:val="en-NZ"/>
-        </w:rPr>
-      </w:pPr>
-      <w:r>
-        <w:rPr>
-          <w:bdr w:val="single" w:sz="2" w:space="0" w:color="E3E3E3" w:frame="1"/>
-          <w:lang w:val="en-NZ"/>
-        </w:rPr>
-        <w:t>Research Question(s) or Problem Definition:</w:t>
-      </w:r>
-    </w:p>
-    <w:p>
-      <w:pPr>
-        <w:pStyle w:val="ListParagraph"/>
-        <w:numPr>
-          <w:ilvl w:val="1"/>
-          <w:numId w:val="2"/>
-        </w:numPr>
-        <w:rPr>
-          <w:lang w:val="en-NZ"/>
-        </w:rPr>
-      </w:pPr>
-      <w:r>
-        <w:rPr>
-          <w:lang w:val="en-NZ"/>
-        </w:rPr>
-        <w:t>Clearly state research gaps or questions based on the literature analysis.</w:t>
-      </w:r>
-    </w:p>
-    <w:p>
-      <w:pPr>
-        <w:pStyle w:val="ListParagraph"/>
-        <w:numPr>
-          <w:ilvl w:val="1"/>
-          <w:numId w:val="2"/>
-        </w:numPr>
-        <w:rPr>
-          <w:lang w:val="en-NZ"/>
-        </w:rPr>
-      </w:pPr>
-      <w:r>
-        <w:rPr>
-          <w:lang w:val="en-NZ"/>
-        </w:rPr>
-        <w:lastRenderedPageBreak/>
-        <w:t>Connect these questions to the proposed solution.</w:t>
-      </w:r>
-    </w:p>
-    <w:p>
-      <w:pPr>
-        <w:pStyle w:val="ListParagraph"/>
-        <w:rPr>
-          <w:lang w:val="en-NZ"/>
-        </w:rPr>
-      </w:pPr>
-    </w:p>
-    <w:p>
-      <w:pPr>
-        <w:pStyle w:val="ListParagraph"/>
-        <w:numPr>
-          <w:ilvl w:val="0"/>
-          <w:numId w:val="2"/>
-        </w:numPr>
-        <w:rPr>
-          <w:lang w:val="en-NZ"/>
-        </w:rPr>
-      </w:pPr>
-      <w:r>
-        <w:rPr>
-          <w:bdr w:val="single" w:sz="2" w:space="0" w:color="E3E3E3" w:frame="1"/>
-          <w:lang w:val="en-NZ"/>
-        </w:rPr>
-        <w:t>Changes</w:t>
-      </w:r>
-      <w:r>
-        <w:rPr>
-          <w:bdr w:val="single" w:sz="2" w:space="0" w:color="E3E3E3" w:frame="1"/>
-          <w:lang w:val="en-NZ"/>
-        </w:rPr>
-        <w:t xml:space="preserve"> to be Made and Tools</w:t>
-      </w:r>
-      <w:r>
-        <w:rPr>
-          <w:bdr w:val="single" w:sz="2" w:space="0" w:color="E3E3E3" w:frame="1"/>
-          <w:lang w:val="en-NZ"/>
-        </w:rPr>
-        <w:t>:</w:t>
-      </w:r>
-    </w:p>
-    <w:p>
-      <w:pPr>
-        <w:pStyle w:val="ListParagraph"/>
-        <w:numPr>
-          <w:ilvl w:val="1"/>
-          <w:numId w:val="2"/>
-        </w:numPr>
-        <w:rPr>
-          <w:lang w:val="en-NZ"/>
-        </w:rPr>
-      </w:pPr>
-      <w:r>
-        <w:rPr>
-          <w:lang w:val="en-NZ"/>
-        </w:rPr>
-        <w:t xml:space="preserve">List </w:t>
-      </w:r>
-      <w:r>
-        <w:rPr>
-          <w:lang w:val="en-NZ"/>
-        </w:rPr>
-        <w:t>features.</w:t>
-      </w:r>
-    </w:p>
-    <w:p>
-      <w:pPr>
-        <w:pStyle w:val="ListParagraph"/>
-        <w:numPr>
-          <w:ilvl w:val="1"/>
-          <w:numId w:val="2"/>
-        </w:numPr>
-        <w:rPr>
-          <w:lang w:val="en-NZ"/>
-        </w:rPr>
-      </w:pPr>
-      <w:r>
-        <w:rPr>
-          <w:lang w:val="en-NZ"/>
-        </w:rPr>
-        <w:t>C</w:t>
-      </w:r>
-      <w:r>
-        <w:rPr>
-          <w:lang w:val="en-NZ"/>
-        </w:rPr>
-        <w:t>omponents, tools, and programming language.</w:t>
-      </w:r>
-    </w:p>
-    <w:p>
-      <w:pPr>
-        <w:rPr>
-          <w:lang w:val="en-NZ"/>
-        </w:rPr>
-      </w:pPr>
-    </w:p>
-    <w:p>
-      <w:pPr>
-        <w:pStyle w:val="ListParagraph"/>
-        <w:numPr>
-          <w:ilvl w:val="0"/>
-          <w:numId w:val="2"/>
-        </w:numPr>
-        <w:rPr>
-          <w:lang w:val="en-NZ"/>
-        </w:rPr>
-      </w:pPr>
-      <w:r>
-        <w:rPr>
-          <w:bdr w:val="single" w:sz="2" w:space="0" w:color="E3E3E3" w:frame="1"/>
-          <w:lang w:val="en-NZ"/>
-        </w:rPr>
-        <w:t>Schedule for Implementation/Timeline:</w:t>
-      </w:r>
-    </w:p>
-    <w:p>
-      <w:pPr>
-        <w:pStyle w:val="ListParagraph"/>
-        <w:numPr>
-          <w:ilvl w:val="1"/>
-          <w:numId w:val="2"/>
-        </w:numPr>
-        <w:rPr>
-          <w:lang w:val="en-NZ"/>
-        </w:rPr>
-      </w:pPr>
-      <w:r>
-        <w:rPr>
-          <w:lang w:val="en-NZ"/>
-        </w:rPr>
-        <w:t xml:space="preserve">Outline milestones and </w:t>
-      </w:r>
-      <w:r>
-        <w:rPr>
-          <w:strike/>
-          <w:lang w:val="en-NZ"/>
-        </w:rPr>
-        <w:t>timelines.</w:t>
-      </w:r>
-    </w:p>
-    <w:p>
-      <w:pPr>
-        <w:rPr>
-          <w:lang w:val="en-NZ"/>
-        </w:rPr>
-      </w:pPr>
-    </w:p>
-    <w:p>
-      <w:pPr>
-        <w:pStyle w:val="ListParagraph"/>
-        <w:numPr>
-          <w:ilvl w:val="0"/>
-          <w:numId w:val="2"/>
-        </w:numPr>
-        <w:rPr>
-          <w:lang w:val="en-NZ"/>
-        </w:rPr>
-      </w:pPr>
-      <w:r>
-        <w:rPr>
-          <w:bdr w:val="single" w:sz="2" w:space="0" w:color="E3E3E3" w:frame="1"/>
-          <w:lang w:val="en-NZ"/>
-        </w:rPr>
-        <w:t>Conclusion (90-220 words):</w:t>
-      </w:r>
-    </w:p>
-    <w:p>
-      <w:pPr>
-        <w:pStyle w:val="ListParagraph"/>
-        <w:numPr>
-          <w:ilvl w:val="1"/>
-          <w:numId w:val="2"/>
-        </w:numPr>
-        <w:rPr>
-          <w:lang w:val="en-NZ"/>
-        </w:rPr>
-      </w:pPr>
-      <w:r>
-        <w:rPr>
-          <w:lang w:val="en-NZ"/>
-        </w:rPr>
-        <w:t>Summarize main points.</w:t>
-      </w:r>
-    </w:p>
-    <w:p>
-      <w:pPr>
-        <w:pStyle w:val="ListParagraph"/>
-        <w:numPr>
-          <w:ilvl w:val="1"/>
-          <w:numId w:val="2"/>
-        </w:numPr>
-        <w:rPr>
-          <w:lang w:val="en-NZ"/>
-        </w:rPr>
-      </w:pPr>
-      <w:r>
-        <w:rPr>
-          <w:lang w:val="en-NZ"/>
-        </w:rPr>
-        <w:t>Restate the significance of findings.</w:t>
-      </w:r>
-    </w:p>
-    <w:p>
-      <w:pPr>
-        <w:pStyle w:val="ListParagraph"/>
-        <w:rPr>
-          <w:lang w:val="en-NZ"/>
-        </w:rPr>
-      </w:pPr>
-    </w:p>
-    <w:p>
-      <w:pPr>
-        <w:rPr>
-          <w:lang w:val="en-NZ"/>
-        </w:rPr>
-      </w:pPr>
-      <w:r>
-        <w:rPr>
-          <w:lang w:val="en-NZ"/>
-        </w:rPr>
-        <w:t>Remember to number sections and use sub-sections for better organization. This simplified structure should make the proposal more digestible and easier to navigate.</w:t>
-      </w:r>
-    </w:p>
-    <w:p>
-      <w:pPr>
-        <w:pStyle w:val="paragraph"/>
-        <w:rPr>
-          <w:lang w:val="en-NZ"/>
-        </w:rPr>
-      </w:pPr>
-    </w:p>
     <w:sectPr>
+      <w:headerReference w:type="default" r:id="rId18"/>
+      <w:footerReference w:type="default" r:id="rId19"/>
       <w:pgSz w:w="11906" w:h="16838"/>
       <w:pgMar w:top="1440" w:right="1440" w:bottom="1440" w:left="1440" w:header="708" w:footer="708" w:gutter="0"/>
+      <w:pgNumType w:start="0"/>
       <w:cols w:space="708"/>
+      <w:titlePg/>
       <w:docGrid w:linePitch="360"/>
     </w:sectPr>
   </w:body>
 </w:document>
+</file>
+
+<file path=word/endnotes.xml><?xml version="1.0" encoding="utf-8"?>
+<w:endnotes xmlns:wpc="http://schemas.microsoft.com/office/word/2010/wordprocessingCanvas" xmlns:cx="http://schemas.microsoft.com/office/drawing/2014/chartex" xmlns:cx1="http://schemas.microsoft.com/office/drawing/2015/9/8/chartex" xmlns:cx2="http://schemas.microsoft.com/office/drawing/2015/10/21/chartex" xmlns:cx3="http://schemas.microsoft.com/office/drawing/2016/5/9/chartex" xmlns:cx4="http://schemas.microsoft.com/office/drawing/2016/5/10/chartex" xmlns:cx5="http://schemas.microsoft.com/office/drawing/2016/5/11/chartex" xmlns:cx6="http://schemas.microsoft.com/office/drawing/2016/5/12/chartex" xmlns:cx7="http://schemas.microsoft.com/office/drawing/2016/5/13/chartex" xmlns:cx8="http://schemas.microsoft.com/office/drawing/2016/5/14/chartex" xmlns:mc="http://schemas.openxmlformats.org/markup-compatibility/2006" xmlns:aink="http://schemas.microsoft.com/office/drawing/2016/ink" xmlns:am3d="http://schemas.microsoft.com/office/drawing/2017/model3d" xmlns:o="urn:schemas-microsoft-com:office:office" xmlns:oel="http://schemas.microsoft.com/office/2019/extlst" xmlns:r="http://schemas.openxmlformats.org/officeDocument/2006/relationships" xmlns:m="http://schemas.openxmlformats.org/officeDocument/2006/math" xmlns:v="urn:schemas-microsoft-com:vml" xmlns:wp14="http://schemas.microsoft.com/office/word/2010/wordprocessingDrawing" xmlns:wp="http://schemas.openxmlformats.org/drawingml/2006/wordprocessingDrawing" xmlns:w10="urn:schemas-microsoft-com:office:word" xmlns:w="http://schemas.openxmlformats.org/wordprocessingml/2006/main" xmlns:w14="http://schemas.microsoft.com/office/word/2010/wordml" xmlns:w15="http://schemas.microsoft.com/office/word/2012/wordml" xmlns:w16cex="http://schemas.microsoft.com/office/word/2018/wordml/cex" xmlns:w16cid="http://schemas.microsoft.com/office/word/2016/wordml/cid" xmlns:w16="http://schemas.microsoft.com/office/word/2018/wordml" xmlns:w16sdtdh="http://schemas.microsoft.com/office/word/2020/wordml/sdtdatahash" xmlns:w16se="http://schemas.microsoft.com/office/word/2015/wordml/symex" xmlns:wpg="http://schemas.microsoft.com/office/word/2010/wordprocessingGroup" xmlns:wpi="http://schemas.microsoft.com/office/word/2010/wordprocessingInk" xmlns:wne="http://schemas.microsoft.com/office/word/2006/wordml" xmlns:wps="http://schemas.microsoft.com/office/word/2010/wordprocessingShape" mc:Ignorable="w14 w15 w16se w16cid w16 w16cex w16sdtdh wp14">
+  <w:endnote w:type="separator" w:id="-1">
+    <w:p>
+      <w:pPr>
+        <w:spacing w:before="0"/>
+      </w:pPr>
+      <w:r>
+        <w:separator/>
+      </w:r>
+    </w:p>
+  </w:endnote>
+  <w:endnote w:type="continuationSeparator" w:id="0">
+    <w:p>
+      <w:pPr>
+        <w:spacing w:before="0"/>
+      </w:pPr>
+      <w:r>
+        <w:continuationSeparator/>
+      </w:r>
+    </w:p>
+  </w:endnote>
+</w:endnotes>
+</file>
+
+<file path=word/footer1.xml><?xml version="1.0" encoding="utf-8"?>
+<w:ftr xmlns:wpc="http://schemas.microsoft.com/office/word/2010/wordprocessingCanvas" xmlns:cx="http://schemas.microsoft.com/office/drawing/2014/chartex" xmlns:cx1="http://schemas.microsoft.com/office/drawing/2015/9/8/chartex" xmlns:cx2="http://schemas.microsoft.com/office/drawing/2015/10/21/chartex" xmlns:cx3="http://schemas.microsoft.com/office/drawing/2016/5/9/chartex" xmlns:cx4="http://schemas.microsoft.com/office/drawing/2016/5/10/chartex" xmlns:cx5="http://schemas.microsoft.com/office/drawing/2016/5/11/chartex" xmlns:cx6="http://schemas.microsoft.com/office/drawing/2016/5/12/chartex" xmlns:cx7="http://schemas.microsoft.com/office/drawing/2016/5/13/chartex" xmlns:cx8="http://schemas.microsoft.com/office/drawing/2016/5/14/chartex" xmlns:mc="http://schemas.openxmlformats.org/markup-compatibility/2006" xmlns:aink="http://schemas.microsoft.com/office/drawing/2016/ink" xmlns:am3d="http://schemas.microsoft.com/office/drawing/2017/model3d" xmlns:o="urn:schemas-microsoft-com:office:office" xmlns:oel="http://schemas.microsoft.com/office/2019/extlst" xmlns:r="http://schemas.openxmlformats.org/officeDocument/2006/relationships" xmlns:m="http://schemas.openxmlformats.org/officeDocument/2006/math" xmlns:v="urn:schemas-microsoft-com:vml" xmlns:wp14="http://schemas.microsoft.com/office/word/2010/wordprocessingDrawing" xmlns:wp="http://schemas.openxmlformats.org/drawingml/2006/wordprocessingDrawing" xmlns:w10="urn:schemas-microsoft-com:office:word" xmlns:w="http://schemas.openxmlformats.org/wordprocessingml/2006/main" xmlns:w14="http://schemas.microsoft.com/office/word/2010/wordml" xmlns:w15="http://schemas.microsoft.com/office/word/2012/wordml" xmlns:w16cex="http://schemas.microsoft.com/office/word/2018/wordml/cex" xmlns:w16cid="http://schemas.microsoft.com/office/word/2016/wordml/cid" xmlns:w16="http://schemas.microsoft.com/office/word/2018/wordml" xmlns:w16sdtdh="http://schemas.microsoft.com/office/word/2020/wordml/sdtdatahash" xmlns:w16se="http://schemas.microsoft.com/office/word/2015/wordml/symex" xmlns:wpg="http://schemas.microsoft.com/office/word/2010/wordprocessingGroup" xmlns:wpi="http://schemas.microsoft.com/office/word/2010/wordprocessingInk" xmlns:wne="http://schemas.microsoft.com/office/word/2006/wordml" xmlns:wps="http://schemas.microsoft.com/office/word/2010/wordprocessingShape" mc:Ignorable="w14 w15 w16se w16cid w16 w16cex w16sdtdh wp14">
+  <w:sdt>
+    <w:sdtPr>
+      <w:id w:val="449749995"/>
+      <w:docPartObj>
+        <w:docPartGallery w:val="Page Numbers (Bottom of Page)"/>
+        <w:docPartUnique/>
+      </w:docPartObj>
+    </w:sdtPr>
+    <w:sdtEndPr>
+      <w:rPr>
+        <w:color w:val="7F7F7F" w:themeColor="background1" w:themeShade="7F"/>
+        <w:spacing w:val="60"/>
+      </w:rPr>
+    </w:sdtEndPr>
+    <w:sdtContent>
+      <w:p>
+        <w:pPr>
+          <w:pStyle w:val="Footer"/>
+          <w:pBdr>
+            <w:top w:val="single" w:sz="4" w:space="1" w:color="D9D9D9" w:themeColor="background1" w:themeShade="D9"/>
+          </w:pBdr>
+          <w:jc w:val="right"/>
+        </w:pPr>
+        <w:r>
+          <w:fldChar w:fldCharType="begin"/>
+        </w:r>
+        <w:r>
+          <w:instrText xml:space="preserve"> PAGE   \* MERGEFORMAT </w:instrText>
+        </w:r>
+        <w:r>
+          <w:fldChar w:fldCharType="separate"/>
+        </w:r>
+        <w:r>
+          <w:rPr>
+            <w:noProof/>
+          </w:rPr>
+          <w:t>2</w:t>
+        </w:r>
+        <w:r>
+          <w:rPr>
+            <w:noProof/>
+          </w:rPr>
+          <w:fldChar w:fldCharType="end"/>
+        </w:r>
+        <w:r>
+          <w:t xml:space="preserve"> | </w:t>
+        </w:r>
+        <w:r>
+          <w:rPr>
+            <w:color w:val="7F7F7F" w:themeColor="background1" w:themeShade="7F"/>
+            <w:spacing w:val="60"/>
+          </w:rPr>
+          <w:t>Page</w:t>
+        </w:r>
+      </w:p>
+    </w:sdtContent>
+  </w:sdt>
+  <w:p>
+    <w:pPr>
+      <w:pStyle w:val="Footer"/>
+    </w:pPr>
+  </w:p>
+</w:ftr>
+</file>
+
+<file path=word/footnotes.xml><?xml version="1.0" encoding="utf-8"?>
+<w:footnotes xmlns:wpc="http://schemas.microsoft.com/office/word/2010/wordprocessingCanvas" xmlns:cx="http://schemas.microsoft.com/office/drawing/2014/chartex" xmlns:cx1="http://schemas.microsoft.com/office/drawing/2015/9/8/chartex" xmlns:cx2="http://schemas.microsoft.com/office/drawing/2015/10/21/chartex" xmlns:cx3="http://schemas.microsoft.com/office/drawing/2016/5/9/chartex" xmlns:cx4="http://schemas.microsoft.com/office/drawing/2016/5/10/chartex" xmlns:cx5="http://schemas.microsoft.com/office/drawing/2016/5/11/chartex" xmlns:cx6="http://schemas.microsoft.com/office/drawing/2016/5/12/chartex" xmlns:cx7="http://schemas.microsoft.com/office/drawing/2016/5/13/chartex" xmlns:cx8="http://schemas.microsoft.com/office/drawing/2016/5/14/chartex" xmlns:mc="http://schemas.openxmlformats.org/markup-compatibility/2006" xmlns:aink="http://schemas.microsoft.com/office/drawing/2016/ink" xmlns:am3d="http://schemas.microsoft.com/office/drawing/2017/model3d" xmlns:o="urn:schemas-microsoft-com:office:office" xmlns:oel="http://schemas.microsoft.com/office/2019/extlst" xmlns:r="http://schemas.openxmlformats.org/officeDocument/2006/relationships" xmlns:m="http://schemas.openxmlformats.org/officeDocument/2006/math" xmlns:v="urn:schemas-microsoft-com:vml" xmlns:wp14="http://schemas.microsoft.com/office/word/2010/wordprocessingDrawing" xmlns:wp="http://schemas.openxmlformats.org/drawingml/2006/wordprocessingDrawing" xmlns:w10="urn:schemas-microsoft-com:office:word" xmlns:w="http://schemas.openxmlformats.org/wordprocessingml/2006/main" xmlns:w14="http://schemas.microsoft.com/office/word/2010/wordml" xmlns:w15="http://schemas.microsoft.com/office/word/2012/wordml" xmlns:w16cex="http://schemas.microsoft.com/office/word/2018/wordml/cex" xmlns:w16cid="http://schemas.microsoft.com/office/word/2016/wordml/cid" xmlns:w16="http://schemas.microsoft.com/office/word/2018/wordml" xmlns:w16sdtdh="http://schemas.microsoft.com/office/word/2020/wordml/sdtdatahash" xmlns:w16se="http://schemas.microsoft.com/office/word/2015/wordml/symex" xmlns:wpg="http://schemas.microsoft.com/office/word/2010/wordprocessingGroup" xmlns:wpi="http://schemas.microsoft.com/office/word/2010/wordprocessingInk" xmlns:wne="http://schemas.microsoft.com/office/word/2006/wordml" xmlns:wps="http://schemas.microsoft.com/office/word/2010/wordprocessingShape" mc:Ignorable="w14 w15 w16se w16cid w16 w16cex w16sdtdh wp14">
+  <w:footnote w:type="separator" w:id="-1">
+    <w:p>
+      <w:pPr>
+        <w:spacing w:before="0"/>
+      </w:pPr>
+      <w:r>
+        <w:separator/>
+      </w:r>
+    </w:p>
+  </w:footnote>
+  <w:footnote w:type="continuationSeparator" w:id="0">
+    <w:p>
+      <w:pPr>
+        <w:spacing w:before="0"/>
+      </w:pPr>
+      <w:r>
+        <w:continuationSeparator/>
+      </w:r>
+    </w:p>
+  </w:footnote>
+</w:footnotes>
+</file>
+
+<file path=word/header1.xml><?xml version="1.0" encoding="utf-8"?>
+<w:hdr xmlns:wpc="http://schemas.microsoft.com/office/word/2010/wordprocessingCanvas" xmlns:cx="http://schemas.microsoft.com/office/drawing/2014/chartex" xmlns:cx1="http://schemas.microsoft.com/office/drawing/2015/9/8/chartex" xmlns:cx2="http://schemas.microsoft.com/office/drawing/2015/10/21/chartex" xmlns:cx3="http://schemas.microsoft.com/office/drawing/2016/5/9/chartex" xmlns:cx4="http://schemas.microsoft.com/office/drawing/2016/5/10/chartex" xmlns:cx5="http://schemas.microsoft.com/office/drawing/2016/5/11/chartex" xmlns:cx6="http://schemas.microsoft.com/office/drawing/2016/5/12/chartex" xmlns:cx7="http://schemas.microsoft.com/office/drawing/2016/5/13/chartex" xmlns:cx8="http://schemas.microsoft.com/office/drawing/2016/5/14/chartex" xmlns:mc="http://schemas.openxmlformats.org/markup-compatibility/2006" xmlns:aink="http://schemas.microsoft.com/office/drawing/2016/ink" xmlns:am3d="http://schemas.microsoft.com/office/drawing/2017/model3d" xmlns:o="urn:schemas-microsoft-com:office:office" xmlns:oel="http://schemas.microsoft.com/office/2019/extlst" xmlns:r="http://schemas.openxmlformats.org/officeDocument/2006/relationships" xmlns:m="http://schemas.openxmlformats.org/officeDocument/2006/math" xmlns:v="urn:schemas-microsoft-com:vml" xmlns:wp14="http://schemas.microsoft.com/office/word/2010/wordprocessingDrawing" xmlns:wp="http://schemas.openxmlformats.org/drawingml/2006/wordprocessingDrawing" xmlns:w10="urn:schemas-microsoft-com:office:word" xmlns:w="http://schemas.openxmlformats.org/wordprocessingml/2006/main" xmlns:w14="http://schemas.microsoft.com/office/word/2010/wordml" xmlns:w15="http://schemas.microsoft.com/office/word/2012/wordml" xmlns:w16cex="http://schemas.microsoft.com/office/word/2018/wordml/cex" xmlns:w16cid="http://schemas.microsoft.com/office/word/2016/wordml/cid" xmlns:w16="http://schemas.microsoft.com/office/word/2018/wordml" xmlns:w16sdtdh="http://schemas.microsoft.com/office/word/2020/wordml/sdtdatahash" xmlns:w16se="http://schemas.microsoft.com/office/word/2015/wordml/symex" xmlns:wpg="http://schemas.microsoft.com/office/word/2010/wordprocessingGroup" xmlns:wpi="http://schemas.microsoft.com/office/word/2010/wordprocessingInk" xmlns:wne="http://schemas.microsoft.com/office/word/2006/wordml" xmlns:wps="http://schemas.microsoft.com/office/word/2010/wordprocessingShape" mc:Ignorable="w14 w15 w16se w16cid w16 w16cex w16sdtdh wp14">
+  <w:p>
+    <w:pPr>
+      <w:pStyle w:val="Header"/>
+    </w:pPr>
+    <w:r>
+      <w:t>CS301.1</w:t>
+    </w:r>
+    <w:r>
+      <w:ptab w:relativeTo="margin" w:alignment="center" w:leader="none"/>
+    </w:r>
+    <w:r>
+      <w:t>ID: 270174016</w:t>
+    </w:r>
+    <w:r>
+      <w:ptab w:relativeTo="margin" w:alignment="right" w:leader="none"/>
+    </w:r>
+    <w:r>
+      <w:t>Conor Cook</w:t>
+    </w:r>
+  </w:p>
+</w:hdr>
 </file>
 
 <file path=word/numbering.xml><?xml version="1.0" encoding="utf-8"?>
@@ -6762,8 +7462,9 @@
     <w:uiPriority w:val="9"/>
     <w:unhideWhenUsed/>
     <w:qFormat/>
-    <w:rsid w:val="00ED6ACF"/>
+    <w:rsid w:val="000E0A32"/>
     <w:pPr>
+      <w:spacing w:after="0" w:afterAutospacing="0"/>
       <w:outlineLvl w:val="1"/>
     </w:pPr>
     <w:rPr>
@@ -6773,6 +7474,7 @@
       <w:color w:val="2F5496"/>
       <w:sz w:val="26"/>
       <w:szCs w:val="26"/>
+      <w:lang w:val="en-NZ"/>
     </w:rPr>
   </w:style>
   <w:style w:type="paragraph" w:styleId="Heading3">
@@ -6781,7 +7483,6 @@
     <w:next w:val="Normal"/>
     <w:link w:val="Heading3Char"/>
     <w:uiPriority w:val="9"/>
-    <w:semiHidden/>
     <w:unhideWhenUsed/>
     <w:qFormat/>
     <w:rsid w:val="00C77360"/>
@@ -6931,6 +7632,7 @@
   <w:style w:type="character" w:default="1" w:styleId="DefaultParagraphFont">
     <w:name w:val="Default Paragraph Font"/>
     <w:uiPriority w:val="1"/>
+    <w:semiHidden/>
     <w:unhideWhenUsed/>
   </w:style>
   <w:style w:type="table" w:default="1" w:styleId="TableNormal">
@@ -6977,7 +7679,7 @@
     <w:basedOn w:val="DefaultParagraphFont"/>
     <w:link w:val="Heading2"/>
     <w:uiPriority w:val="9"/>
-    <w:rsid w:val="00ED6ACF"/>
+    <w:rsid w:val="000E0A32"/>
     <w:rPr>
       <w:rFonts w:ascii="Calibri Light" w:eastAsiaTheme="majorEastAsia" w:hAnsi="Calibri Light" w:cs="Calibri Light"/>
       <w:b/>
@@ -6986,7 +7688,6 @@
       <w:kern w:val="0"/>
       <w:sz w:val="26"/>
       <w:szCs w:val="26"/>
-      <w:lang w:val="en-US"/>
       <w14:ligatures w14:val="none"/>
     </w:rPr>
   </w:style>
@@ -6995,7 +7696,6 @@
     <w:basedOn w:val="DefaultParagraphFont"/>
     <w:link w:val="Heading3"/>
     <w:uiPriority w:val="9"/>
-    <w:semiHidden/>
     <w:rsid w:val="00C77360"/>
     <w:rPr>
       <w:rFonts w:eastAsiaTheme="majorEastAsia" w:cstheme="majorBidi"/>
@@ -7125,18 +7825,16 @@
     <w:link w:val="SubtitleChar"/>
     <w:uiPriority w:val="11"/>
     <w:qFormat/>
-    <w:rsid w:val="00C77360"/>
+    <w:rsid w:val="00E515F3"/>
     <w:pPr>
-      <w:numPr>
-        <w:ilvl w:val="1"/>
-      </w:numPr>
+      <w:spacing w:before="0" w:after="120"/>
     </w:pPr>
     <w:rPr>
-      <w:rFonts w:cstheme="majorBidi"/>
-      <w:color w:val="595959" w:themeColor="text1" w:themeTint="A6"/>
-      <w:spacing w:val="15"/>
-      <w:sz w:val="28"/>
-      <w:szCs w:val="28"/>
+      <w:rFonts w:ascii="Times New Roman" w:hAnsi="Times New Roman" w:cs="Times New Roman"/>
+      <w:i/>
+      <w:iCs/>
+      <w:sz w:val="20"/>
+      <w:szCs w:val="20"/>
     </w:rPr>
   </w:style>
   <w:style w:type="character" w:customStyle="1" w:styleId="SubtitleChar">
@@ -7144,13 +7842,16 @@
     <w:basedOn w:val="DefaultParagraphFont"/>
     <w:link w:val="Subtitle"/>
     <w:uiPriority w:val="11"/>
-    <w:rsid w:val="00C77360"/>
+    <w:rsid w:val="00E515F3"/>
     <w:rPr>
-      <w:rFonts w:eastAsiaTheme="majorEastAsia" w:cstheme="majorBidi"/>
-      <w:color w:val="595959" w:themeColor="text1" w:themeTint="A6"/>
-      <w:spacing w:val="15"/>
-      <w:sz w:val="28"/>
-      <w:szCs w:val="28"/>
+      <w:rFonts w:ascii="Times New Roman" w:eastAsia="Times New Roman" w:hAnsi="Times New Roman" w:cs="Times New Roman"/>
+      <w:i/>
+      <w:iCs/>
+      <w:kern w:val="0"/>
+      <w:sz w:val="20"/>
+      <w:szCs w:val="20"/>
+      <w:lang w:val="en-GB"/>
+      <w14:ligatures w14:val="none"/>
     </w:rPr>
   </w:style>
   <w:style w:type="paragraph" w:styleId="Quote">
@@ -7393,6 +8094,62 @@
       <w:jc w:val="both"/>
       <w:textAlignment w:val="baseline"/>
     </w:pPr>
+    <w:rPr>
+      <w:rFonts w:ascii="Nunito" w:eastAsia="Times New Roman" w:hAnsi="Nunito" w:cs="Arial"/>
+      <w:kern w:val="0"/>
+      <w:lang w:val="en-GB"/>
+      <w14:ligatures w14:val="none"/>
+    </w:rPr>
+  </w:style>
+  <w:style w:type="paragraph" w:styleId="Header">
+    <w:name w:val="header"/>
+    <w:basedOn w:val="Normal"/>
+    <w:link w:val="HeaderChar"/>
+    <w:uiPriority w:val="99"/>
+    <w:unhideWhenUsed/>
+    <w:rsid w:val="00B93F8F"/>
+    <w:pPr>
+      <w:tabs>
+        <w:tab w:val="center" w:pos="4680"/>
+        <w:tab w:val="right" w:pos="9360"/>
+      </w:tabs>
+      <w:spacing w:before="0"/>
+    </w:pPr>
+  </w:style>
+  <w:style w:type="character" w:customStyle="1" w:styleId="HeaderChar">
+    <w:name w:val="Header Char"/>
+    <w:basedOn w:val="DefaultParagraphFont"/>
+    <w:link w:val="Header"/>
+    <w:uiPriority w:val="99"/>
+    <w:rsid w:val="00B93F8F"/>
+    <w:rPr>
+      <w:rFonts w:ascii="Nunito" w:eastAsia="Times New Roman" w:hAnsi="Nunito" w:cs="Arial"/>
+      <w:kern w:val="0"/>
+      <w:lang w:val="en-GB"/>
+      <w14:ligatures w14:val="none"/>
+    </w:rPr>
+  </w:style>
+  <w:style w:type="paragraph" w:styleId="Footer">
+    <w:name w:val="footer"/>
+    <w:basedOn w:val="Normal"/>
+    <w:link w:val="FooterChar"/>
+    <w:uiPriority w:val="99"/>
+    <w:unhideWhenUsed/>
+    <w:rsid w:val="00B93F8F"/>
+    <w:pPr>
+      <w:tabs>
+        <w:tab w:val="center" w:pos="4680"/>
+        <w:tab w:val="right" w:pos="9360"/>
+      </w:tabs>
+      <w:spacing w:before="0"/>
+    </w:pPr>
+  </w:style>
+  <w:style w:type="character" w:customStyle="1" w:styleId="FooterChar">
+    <w:name w:val="Footer Char"/>
+    <w:basedOn w:val="DefaultParagraphFont"/>
+    <w:link w:val="Footer"/>
+    <w:uiPriority w:val="99"/>
+    <w:rsid w:val="00B93F8F"/>
     <w:rPr>
       <w:rFonts w:ascii="Nunito" w:eastAsia="Times New Roman" w:hAnsi="Nunito" w:cs="Arial"/>
       <w:kern w:val="0"/>

</xml_diff>